<commit_message>
add tasks for topic 02
</commit_message>
<xml_diff>
--- a/TP-KB-232-Liza-Rebenok-lpr.docx
+++ b/TP-KB-232-Liza-Rebenok-lpr.docx
@@ -1142,20 +1142,7 @@
           <w:lang w:val="uk-UA"/>
         </w:rPr>
         <w:lastRenderedPageBreak/>
-        <w:t xml:space="preserve">Звіт до Теми </w:t>
-      </w:r>
-      <w:bookmarkStart w:id="1" w:name="_GoBack"/>
-      <w:bookmarkEnd w:id="1"/>
-      <w:r>
-        <w:rPr>
-          <w:rFonts w:ascii="Times New Roman" w:hAnsi="Times New Roman" w:cs="Times New Roman"/>
-          <w:b/>
-          <w:color w:val="000000" w:themeColor="text1"/>
-          <w:sz w:val="28"/>
-          <w:szCs w:val="28"/>
-          <w:lang w:val="uk-UA"/>
-        </w:rPr>
-        <w:t>№1</w:t>
+        <w:t>Звіт до Теми №1</w:t>
       </w:r>
       <w:bookmarkEnd w:id="0"/>
     </w:p>
@@ -3761,7 +3748,7 @@
           <w:lang w:val="uk-UA"/>
         </w:rPr>
       </w:pPr>
-      <w:bookmarkStart w:id="2" w:name="_Toc178842086"/>
+      <w:bookmarkStart w:id="1" w:name="_Toc178842086"/>
       <w:r>
         <w:rPr>
           <w:rFonts w:ascii="Times New Roman" w:hAnsi="Times New Roman" w:cs="Times New Roman"/>
@@ -3774,7 +3761,7 @@
         <w:lastRenderedPageBreak/>
         <w:t>Звіт до Теми №2</w:t>
       </w:r>
-      <w:bookmarkEnd w:id="2"/>
+      <w:bookmarkEnd w:id="1"/>
     </w:p>
     <w:p>
       <w:pPr>
@@ -3879,7 +3866,8 @@
       </w:pPr>
       <w:r>
         <w:rPr>
-          <w:lang w:val="uk-UA"/>
+          <w:noProof/>
+          <w:lang w:val="uk-UA" w:eastAsia="uk-UA"/>
         </w:rPr>
         <w:drawing>
           <wp:inline distT="0" distB="0" distL="0" distR="0" wp14:anchorId="43170570" wp14:editId="65388402">
@@ -3940,7 +3928,8 @@
       </w:pPr>
       <w:r>
         <w:rPr>
-          <w:lang w:val="uk-UA"/>
+          <w:noProof/>
+          <w:lang w:val="uk-UA" w:eastAsia="uk-UA"/>
         </w:rPr>
         <w:lastRenderedPageBreak/>
         <w:drawing>
@@ -3989,7 +3978,8 @@
       </w:pPr>
       <w:r>
         <w:rPr>
-          <w:lang w:val="uk-UA"/>
+          <w:noProof/>
+          <w:lang w:val="uk-UA" w:eastAsia="uk-UA"/>
         </w:rPr>
         <w:drawing>
           <wp:inline distT="0" distB="0" distL="0" distR="0" wp14:anchorId="3386CD20" wp14:editId="59860E07">
@@ -4037,7 +4027,8 @@
       </w:pPr>
       <w:r>
         <w:rPr>
-          <w:lang w:val="uk-UA"/>
+          <w:noProof/>
+          <w:lang w:val="uk-UA" w:eastAsia="uk-UA"/>
         </w:rPr>
         <w:drawing>
           <wp:inline distT="0" distB="0" distL="0" distR="0" wp14:anchorId="62404D8A" wp14:editId="2107ADAD">
@@ -4085,7 +4076,8 @@
       </w:pPr>
       <w:r>
         <w:rPr>
-          <w:lang w:val="uk-UA"/>
+          <w:noProof/>
+          <w:lang w:val="uk-UA" w:eastAsia="uk-UA"/>
         </w:rPr>
         <w:drawing>
           <wp:inline distT="0" distB="0" distL="0" distR="0" wp14:anchorId="2D188890" wp14:editId="382AB873">
@@ -5069,7 +5061,8 @@
       </w:pPr>
       <w:r>
         <w:rPr>
-          <w:lang w:val="uk-UA"/>
+          <w:noProof/>
+          <w:lang w:val="uk-UA" w:eastAsia="uk-UA"/>
         </w:rPr>
         <w:drawing>
           <wp:inline distT="0" distB="0" distL="0" distR="0" wp14:anchorId="4AEF113E" wp14:editId="5F411868">
@@ -5131,7 +5124,8 @@
       </w:pPr>
       <w:r>
         <w:rPr>
-          <w:lang w:val="uk-UA"/>
+          <w:noProof/>
+          <w:lang w:val="uk-UA" w:eastAsia="uk-UA"/>
         </w:rPr>
         <w:drawing>
           <wp:inline distT="0" distB="0" distL="0" distR="0" wp14:anchorId="0EB774DB" wp14:editId="4D23045F">
@@ -5186,7 +5180,8 @@
       </w:pPr>
       <w:r>
         <w:rPr>
-          <w:lang w:val="uk-UA"/>
+          <w:noProof/>
+          <w:lang w:val="uk-UA" w:eastAsia="uk-UA"/>
         </w:rPr>
         <w:drawing>
           <wp:inline distT="0" distB="0" distL="0" distR="0" wp14:anchorId="47DF79DB" wp14:editId="34E4A077">
@@ -6905,7 +6900,8 @@
       </w:pPr>
       <w:r>
         <w:rPr>
-          <w:lang w:val="uk-UA"/>
+          <w:noProof/>
+          <w:lang w:val="uk-UA" w:eastAsia="uk-UA"/>
         </w:rPr>
         <w:drawing>
           <wp:inline distT="0" distB="0" distL="0" distR="0" wp14:anchorId="38FA2233" wp14:editId="0B607146">
@@ -6988,7 +6984,8 @@
       </w:pPr>
       <w:r>
         <w:rPr>
-          <w:lang w:val="uk-UA"/>
+          <w:noProof/>
+          <w:lang w:val="uk-UA" w:eastAsia="uk-UA"/>
         </w:rPr>
         <w:drawing>
           <wp:inline distT="0" distB="0" distL="0" distR="0" wp14:anchorId="054E3645" wp14:editId="2484B25C">
@@ -8721,14 +8718,13 @@
       </w:pPr>
       <w:r>
         <w:rPr>
-          <w:noProof/>
-          <w:lang w:val="uk-UA" w:eastAsia="uk-UA"/>
+          <w:lang w:val="ru-RU"/>
         </w:rPr>
         <w:drawing>
-          <wp:inline distT="0" distB="0" distL="0" distR="0" wp14:anchorId="651F9F0D" wp14:editId="092599E8">
-            <wp:extent cx="5943600" cy="1817370"/>
+          <wp:inline distT="0" distB="0" distL="0" distR="0" wp14:anchorId="7D8A2A81" wp14:editId="35C57C98">
+            <wp:extent cx="5943600" cy="1511300"/>
             <wp:effectExtent l="0" t="0" r="0" b="0"/>
-            <wp:docPr id="20" name="Рисунок 20"/>
+            <wp:docPr id="3" name="Рисунок 3"/>
             <wp:cNvGraphicFramePr>
               <a:graphicFrameLocks xmlns:a="http://schemas.openxmlformats.org/drawingml/2006/main" noChangeAspect="1"/>
             </wp:cNvGraphicFramePr>
@@ -8740,7 +8736,7 @@
                     <pic:cNvPicPr/>
                   </pic:nvPicPr>
                   <pic:blipFill>
-                    <a:blip r:embed="rId14"/>
+                    <a:blip r:embed="rId25"/>
                     <a:stretch>
                       <a:fillRect/>
                     </a:stretch>
@@ -8748,7 +8744,7 @@
                   <pic:spPr>
                     <a:xfrm>
                       <a:off x="0" y="0"/>
-                      <a:ext cx="6053196" cy="1850881"/>
+                      <a:ext cx="5943600" cy="1511300"/>
                     </a:xfrm>
                     <a:prstGeom prst="rect">
                       <a:avLst/>
@@ -8760,6 +8756,8 @@
           </wp:inline>
         </w:drawing>
       </w:r>
+      <w:bookmarkStart w:id="2" w:name="_GoBack"/>
+      <w:bookmarkEnd w:id="2"/>
     </w:p>
     <w:p>
       <w:pPr>
@@ -8788,7 +8786,7 @@
       </w:pPr>
     </w:p>
     <w:sectPr>
-      <w:footerReference w:type="default" r:id="rId25"/>
+      <w:footerReference w:type="default" r:id="rId26"/>
       <w:pgSz w:w="12240" w:h="15840"/>
       <w:pgMar w:top="1440" w:right="1440" w:bottom="1440" w:left="1440" w:header="720" w:footer="720" w:gutter="0"/>
       <w:cols w:space="720"/>
@@ -8834,6 +8832,7 @@
         <w:docPartUnique/>
       </w:docPartObj>
     </w:sdtPr>
+    <w:sdtEndPr/>
     <w:sdtContent>
       <w:p>
         <w:pPr>
@@ -8854,7 +8853,7 @@
             <w:noProof/>
             <w:lang w:val="ru-RU"/>
           </w:rPr>
-          <w:t>2</w:t>
+          <w:t>14</w:t>
         </w:r>
         <w:r>
           <w:fldChar w:fldCharType="end"/>
@@ -9770,7 +9769,7 @@
 </file>
 
 <file path=customXml/itemProps1.xml><?xml version="1.0" encoding="utf-8"?>
-<ds:datastoreItem xmlns:ds="http://schemas.openxmlformats.org/officeDocument/2006/customXml" ds:itemID="{97672520-8162-4133-9B9A-78ABC776E5A6}">
+<ds:datastoreItem xmlns:ds="http://schemas.openxmlformats.org/officeDocument/2006/customXml" ds:itemID="{29D58D32-12F3-403A-B49E-AE289ED539D0}">
   <ds:schemaRefs>
     <ds:schemaRef ds:uri="http://schemas.openxmlformats.org/officeDocument/2006/bibliography"/>
   </ds:schemaRefs>

</xml_diff>

<commit_message>
add tasks for topic 03-04
</commit_message>
<xml_diff>
--- a/TP-KB-232-Liza-Rebenok-lpr.docx
+++ b/TP-KB-232-Liza-Rebenok-lpr.docx
@@ -651,9 +651,9 @@
               <w:tab w:val="right" w:leader="dot" w:pos="9350"/>
             </w:tabs>
             <w:rPr>
-              <w:rFonts w:eastAsiaTheme="minorEastAsia" w:cs="Times New Roman"/>
+              <w:rFonts w:asciiTheme="minorHAnsi" w:eastAsiaTheme="minorEastAsia" w:hAnsiTheme="minorHAnsi"/>
               <w:noProof/>
-              <w:szCs w:val="28"/>
+              <w:sz w:val="22"/>
               <w:lang w:val="uk-UA" w:eastAsia="uk-UA"/>
             </w:rPr>
           </w:pPr>
@@ -754,137 +754,62 @@
             </w:rPr>
             <w:fldChar w:fldCharType="separate"/>
           </w:r>
-          <w:hyperlink w:anchor="_Toc178842085" w:history="1">
+          <w:hyperlink w:anchor="_Toc181222062" w:history="1">
             <w:r>
               <w:rPr>
                 <w:rStyle w:val="a4"/>
                 <w:rFonts w:cs="Times New Roman"/>
                 <w:b/>
                 <w:noProof/>
-                <w:szCs w:val="28"/>
                 <w:lang w:val="uk-UA"/>
               </w:rPr>
               <w:t>Звіт до Теми №1</w:t>
             </w:r>
             <w:r>
               <w:rPr>
-                <w:rFonts w:cs="Times New Roman"/>
                 <w:noProof/>
                 <w:webHidden/>
-                <w:szCs w:val="28"/>
-                <w:lang w:val="uk-UA"/>
               </w:rPr>
               <w:tab/>
             </w:r>
             <w:r>
               <w:rPr>
-                <w:rFonts w:cs="Times New Roman"/>
                 <w:noProof/>
                 <w:webHidden/>
-                <w:szCs w:val="28"/>
               </w:rPr>
               <w:fldChar w:fldCharType="begin"/>
             </w:r>
             <w:r>
               <w:rPr>
-                <w:rFonts w:cs="Times New Roman"/>
                 <w:noProof/>
                 <w:webHidden/>
-                <w:szCs w:val="28"/>
-                <w:lang w:val="uk-UA"/>
-              </w:rPr>
-              <w:instrText xml:space="preserve"> </w:instrText>
-            </w:r>
-            <w:r>
-              <w:rPr>
-                <w:rFonts w:cs="Times New Roman"/>
+              </w:rPr>
+              <w:instrText xml:space="preserve"> PAGEREF _Toc181222062 \h </w:instrText>
+            </w:r>
+            <w:r>
+              <w:rPr>
                 <w:noProof/>
                 <w:webHidden/>
-                <w:szCs w:val="28"/>
-              </w:rPr>
-              <w:instrText>PAGEREF</w:instrText>
-            </w:r>
-            <w:r>
-              <w:rPr>
-                <w:rFonts w:cs="Times New Roman"/>
+              </w:rPr>
+            </w:r>
+            <w:r>
+              <w:rPr>
                 <w:noProof/>
                 <w:webHidden/>
-                <w:szCs w:val="28"/>
-                <w:lang w:val="uk-UA"/>
-              </w:rPr>
-              <w:instrText xml:space="preserve"> _</w:instrText>
-            </w:r>
-            <w:r>
-              <w:rPr>
-                <w:rFonts w:cs="Times New Roman"/>
+              </w:rPr>
+              <w:fldChar w:fldCharType="separate"/>
+            </w:r>
+            <w:r>
+              <w:rPr>
                 <w:noProof/>
                 <w:webHidden/>
-                <w:szCs w:val="28"/>
-              </w:rPr>
-              <w:instrText>Toc</w:instrText>
-            </w:r>
-            <w:r>
-              <w:rPr>
-                <w:rFonts w:cs="Times New Roman"/>
+              </w:rPr>
+              <w:t>3</w:t>
+            </w:r>
+            <w:r>
+              <w:rPr>
                 <w:noProof/>
                 <w:webHidden/>
-                <w:szCs w:val="28"/>
-                <w:lang w:val="uk-UA"/>
-              </w:rPr>
-              <w:instrText>178842085 \</w:instrText>
-            </w:r>
-            <w:r>
-              <w:rPr>
-                <w:rFonts w:cs="Times New Roman"/>
-                <w:noProof/>
-                <w:webHidden/>
-                <w:szCs w:val="28"/>
-              </w:rPr>
-              <w:instrText>h</w:instrText>
-            </w:r>
-            <w:r>
-              <w:rPr>
-                <w:rFonts w:cs="Times New Roman"/>
-                <w:noProof/>
-                <w:webHidden/>
-                <w:szCs w:val="28"/>
-                <w:lang w:val="uk-UA"/>
-              </w:rPr>
-              <w:instrText xml:space="preserve"> </w:instrText>
-            </w:r>
-            <w:r>
-              <w:rPr>
-                <w:rFonts w:cs="Times New Roman"/>
-                <w:noProof/>
-                <w:webHidden/>
-                <w:szCs w:val="28"/>
-              </w:rPr>
-            </w:r>
-            <w:r>
-              <w:rPr>
-                <w:rFonts w:cs="Times New Roman"/>
-                <w:noProof/>
-                <w:webHidden/>
-                <w:szCs w:val="28"/>
-              </w:rPr>
-              <w:fldChar w:fldCharType="separate"/>
-            </w:r>
-            <w:r>
-              <w:rPr>
-                <w:rFonts w:cs="Times New Roman"/>
-                <w:noProof/>
-                <w:webHidden/>
-                <w:szCs w:val="28"/>
-                <w:lang w:val="uk-UA"/>
-              </w:rPr>
-              <w:t>3</w:t>
-            </w:r>
-            <w:r>
-              <w:rPr>
-                <w:rFonts w:cs="Times New Roman"/>
-                <w:noProof/>
-                <w:webHidden/>
-                <w:szCs w:val="28"/>
               </w:rPr>
               <w:fldChar w:fldCharType="end"/>
             </w:r>
@@ -897,83 +822,142 @@
               <w:tab w:val="right" w:leader="dot" w:pos="9350"/>
             </w:tabs>
             <w:rPr>
-              <w:rFonts w:eastAsiaTheme="minorEastAsia" w:cs="Times New Roman"/>
+              <w:rFonts w:asciiTheme="minorHAnsi" w:eastAsiaTheme="minorEastAsia" w:hAnsiTheme="minorHAnsi"/>
               <w:noProof/>
-              <w:szCs w:val="28"/>
+              <w:sz w:val="22"/>
               <w:lang w:val="uk-UA" w:eastAsia="uk-UA"/>
             </w:rPr>
           </w:pPr>
-          <w:hyperlink w:anchor="_Toc178842086" w:history="1">
+          <w:hyperlink w:anchor="_Toc181222063" w:history="1">
             <w:r>
               <w:rPr>
                 <w:rStyle w:val="a4"/>
                 <w:rFonts w:cs="Times New Roman"/>
                 <w:b/>
                 <w:noProof/>
-                <w:szCs w:val="28"/>
                 <w:lang w:val="uk-UA"/>
               </w:rPr>
               <w:t>Звіт до Теми №2</w:t>
             </w:r>
             <w:r>
               <w:rPr>
-                <w:rFonts w:cs="Times New Roman"/>
                 <w:noProof/>
                 <w:webHidden/>
-                <w:szCs w:val="28"/>
               </w:rPr>
               <w:tab/>
             </w:r>
             <w:r>
               <w:rPr>
-                <w:rFonts w:cs="Times New Roman"/>
                 <w:noProof/>
                 <w:webHidden/>
-                <w:szCs w:val="28"/>
               </w:rPr>
               <w:fldChar w:fldCharType="begin"/>
             </w:r>
             <w:r>
               <w:rPr>
-                <w:rFonts w:cs="Times New Roman"/>
                 <w:noProof/>
                 <w:webHidden/>
-                <w:szCs w:val="28"/>
-              </w:rPr>
-              <w:instrText xml:space="preserve"> PAGEREF _Toc178842086 \h </w:instrText>
-            </w:r>
-            <w:r>
-              <w:rPr>
-                <w:rFonts w:cs="Times New Roman"/>
+              </w:rPr>
+              <w:instrText xml:space="preserve"> PAGEREF _Toc181222063 \h </w:instrText>
+            </w:r>
+            <w:r>
+              <w:rPr>
                 <w:noProof/>
                 <w:webHidden/>
-                <w:szCs w:val="28"/>
-              </w:rPr>
-            </w:r>
-            <w:r>
-              <w:rPr>
-                <w:rFonts w:cs="Times New Roman"/>
+              </w:rPr>
+            </w:r>
+            <w:r>
+              <w:rPr>
                 <w:noProof/>
                 <w:webHidden/>
-                <w:szCs w:val="28"/>
               </w:rPr>
               <w:fldChar w:fldCharType="separate"/>
             </w:r>
             <w:r>
               <w:rPr>
-                <w:rFonts w:cs="Times New Roman"/>
                 <w:noProof/>
                 <w:webHidden/>
-                <w:szCs w:val="28"/>
               </w:rPr>
               <w:t>7</w:t>
             </w:r>
             <w:r>
               <w:rPr>
-                <w:rFonts w:cs="Times New Roman"/>
                 <w:noProof/>
                 <w:webHidden/>
-                <w:szCs w:val="28"/>
+              </w:rPr>
+              <w:fldChar w:fldCharType="end"/>
+            </w:r>
+          </w:hyperlink>
+        </w:p>
+        <w:p>
+          <w:pPr>
+            <w:pStyle w:val="11"/>
+            <w:tabs>
+              <w:tab w:val="right" w:leader="dot" w:pos="9350"/>
+            </w:tabs>
+            <w:rPr>
+              <w:rFonts w:asciiTheme="minorHAnsi" w:eastAsiaTheme="minorEastAsia" w:hAnsiTheme="minorHAnsi"/>
+              <w:noProof/>
+              <w:sz w:val="22"/>
+              <w:lang w:val="uk-UA" w:eastAsia="uk-UA"/>
+            </w:rPr>
+          </w:pPr>
+          <w:hyperlink w:anchor="_Toc181222064" w:history="1">
+            <w:r>
+              <w:rPr>
+                <w:rStyle w:val="a4"/>
+                <w:rFonts w:cs="Times New Roman"/>
+                <w:b/>
+                <w:noProof/>
+                <w:lang w:val="uk-UA"/>
+              </w:rPr>
+              <w:t>Звіт до Теми №3</w:t>
+            </w:r>
+            <w:r>
+              <w:rPr>
+                <w:noProof/>
+                <w:webHidden/>
+              </w:rPr>
+              <w:tab/>
+            </w:r>
+            <w:r>
+              <w:rPr>
+                <w:noProof/>
+                <w:webHidden/>
+              </w:rPr>
+              <w:fldChar w:fldCharType="begin"/>
+            </w:r>
+            <w:r>
+              <w:rPr>
+                <w:noProof/>
+                <w:webHidden/>
+              </w:rPr>
+              <w:instrText xml:space="preserve"> PAGEREF _Toc181222064 \h </w:instrText>
+            </w:r>
+            <w:r>
+              <w:rPr>
+                <w:noProof/>
+                <w:webHidden/>
+              </w:rPr>
+            </w:r>
+            <w:r>
+              <w:rPr>
+                <w:noProof/>
+                <w:webHidden/>
+              </w:rPr>
+              <w:fldChar w:fldCharType="separate"/>
+            </w:r>
+            <w:r>
+              <w:rPr>
+                <w:noProof/>
+                <w:webHidden/>
+              </w:rPr>
+              <w:t>15</w:t>
+            </w:r>
+            <w:r>
+              <w:rPr>
+                <w:noProof/>
+                <w:webHidden/>
               </w:rPr>
               <w:fldChar w:fldCharType="end"/>
             </w:r>
@@ -1112,13 +1096,6 @@
     </w:p>
     <w:p>
       <w:pPr>
-        <w:rPr>
-          <w:lang w:val="ru-RU"/>
-        </w:rPr>
-      </w:pPr>
-    </w:p>
-    <w:p>
-      <w:pPr>
         <w:pStyle w:val="1"/>
         <w:ind w:firstLine="0"/>
         <w:jc w:val="right"/>
@@ -1131,7 +1108,7 @@
           <w:lang w:val="uk-UA"/>
         </w:rPr>
       </w:pPr>
-      <w:bookmarkStart w:id="0" w:name="_Toc178842085"/>
+      <w:bookmarkStart w:id="0" w:name="_Toc181222062"/>
       <w:r>
         <w:rPr>
           <w:rFonts w:ascii="Times New Roman" w:hAnsi="Times New Roman" w:cs="Times New Roman"/>
@@ -3748,7 +3725,7 @@
           <w:lang w:val="uk-UA"/>
         </w:rPr>
       </w:pPr>
-      <w:bookmarkStart w:id="1" w:name="_Toc178842086"/>
+      <w:bookmarkStart w:id="1" w:name="_Toc181222063"/>
       <w:r>
         <w:rPr>
           <w:rFonts w:ascii="Times New Roman" w:hAnsi="Times New Roman" w:cs="Times New Roman"/>
@@ -8798,6 +8775,7 @@
           <w:lang w:val="uk-UA"/>
         </w:rPr>
       </w:pPr>
+      <w:bookmarkStart w:id="2" w:name="_Toc181222064"/>
       <w:r>
         <w:rPr>
           <w:rFonts w:ascii="Times New Roman" w:hAnsi="Times New Roman" w:cs="Times New Roman"/>
@@ -8821,6 +8799,7 @@
         </w:rPr>
         <w:t>Теми №3</w:t>
       </w:r>
+      <w:bookmarkEnd w:id="2"/>
     </w:p>
     <w:p>
       <w:pPr>
@@ -21748,46 +21727,250 @@
     </w:p>
     <w:p>
       <w:pPr>
-        <w:rPr>
-          <w:lang w:val="ru-RU"/>
-        </w:rPr>
-      </w:pPr>
-      <w:r>
-        <w:rPr>
-          <w:lang w:val="uk-UA"/>
-        </w:rPr>
-        <w:t xml:space="preserve">Знімок екрану з посилання на </w:t>
-      </w:r>
-      <w:proofErr w:type="spellStart"/>
-      <w:r>
-        <w:t>github</w:t>
-      </w:r>
-      <w:proofErr w:type="spellEnd"/>
-      <w:r>
-        <w:rPr>
-          <w:lang w:val="ru-RU"/>
-        </w:rPr>
-        <w:t>:</w:t>
-      </w:r>
+        <w:ind w:firstLine="0"/>
+        <w:jc w:val="center"/>
+        <w:rPr>
+          <w:lang w:val="uk-UA"/>
+        </w:rPr>
+      </w:pPr>
     </w:p>
     <w:p>
       <w:pPr>
         <w:ind w:firstLine="0"/>
         <w:jc w:val="center"/>
         <w:rPr>
+          <w:lang w:val="uk-UA"/>
+        </w:rPr>
+      </w:pPr>
+    </w:p>
+    <w:p>
+      <w:pPr>
+        <w:ind w:firstLine="0"/>
+        <w:jc w:val="center"/>
+        <w:rPr>
+          <w:lang w:val="uk-UA"/>
+        </w:rPr>
+      </w:pPr>
+    </w:p>
+    <w:p>
+      <w:pPr>
+        <w:ind w:firstLine="0"/>
+        <w:jc w:val="center"/>
+        <w:rPr>
+          <w:lang w:val="uk-UA"/>
+        </w:rPr>
+      </w:pPr>
+    </w:p>
+    <w:p>
+      <w:pPr>
+        <w:ind w:firstLine="0"/>
+        <w:jc w:val="center"/>
+        <w:rPr>
           <w:lang w:val="ru-RU"/>
         </w:rPr>
       </w:pPr>
-      <w:r>
-        <w:rPr>
-          <w:noProof/>
-          <w:lang w:val="uk-UA" w:eastAsia="uk-UA"/>
+    </w:p>
+    <w:p>
+      <w:pPr>
+        <w:pStyle w:val="1"/>
+        <w:ind w:firstLine="0"/>
+        <w:jc w:val="right"/>
+        <w:rPr>
+          <w:rFonts w:ascii="Times New Roman" w:hAnsi="Times New Roman" w:cs="Times New Roman"/>
+          <w:b/>
+          <w:color w:val="000000" w:themeColor="text1"/>
+          <w:sz w:val="28"/>
+          <w:szCs w:val="28"/>
+          <w:lang w:val="uk-UA"/>
+        </w:rPr>
+      </w:pPr>
+      <w:r>
+        <w:rPr>
+          <w:rFonts w:ascii="Times New Roman" w:hAnsi="Times New Roman" w:cs="Times New Roman"/>
+          <w:b/>
+          <w:color w:val="000000" w:themeColor="text1"/>
+          <w:sz w:val="28"/>
+          <w:szCs w:val="28"/>
+          <w:lang w:val="uk-UA"/>
+        </w:rPr>
+        <w:lastRenderedPageBreak/>
+        <w:t xml:space="preserve">Звіт до </w:t>
+      </w:r>
+      <w:r>
+        <w:rPr>
+          <w:rFonts w:ascii="Times New Roman" w:hAnsi="Times New Roman" w:cs="Times New Roman"/>
+          <w:b/>
+          <w:color w:val="000000" w:themeColor="text1"/>
+          <w:sz w:val="28"/>
+          <w:szCs w:val="28"/>
+          <w:lang w:val="uk-UA"/>
+        </w:rPr>
+        <w:t>Теми №4</w:t>
+      </w:r>
+    </w:p>
+    <w:p>
+      <w:pPr>
+        <w:jc w:val="right"/>
+        <w:rPr>
+          <w:lang w:val="uk-UA"/>
+        </w:rPr>
+      </w:pPr>
+      <w:r>
+        <w:rPr>
+          <w:lang w:val="uk-UA"/>
+        </w:rPr>
+        <w:t>Виняткові ситуації</w:t>
+      </w:r>
+    </w:p>
+    <w:p>
+      <w:pPr>
+        <w:rPr>
+          <w:lang w:val="uk-UA"/>
+        </w:rPr>
+      </w:pPr>
+      <w:r>
+        <w:rPr>
+          <w:lang w:val="uk-UA"/>
+        </w:rPr>
+        <w:t>Під час виконання практичного завдання до Теми №</w:t>
+      </w:r>
+      <w:r>
+        <w:rPr>
+          <w:lang w:val="uk-UA"/>
+        </w:rPr>
+        <w:t>4</w:t>
+      </w:r>
+      <w:r>
+        <w:rPr>
+          <w:lang w:val="uk-UA"/>
+        </w:rPr>
+        <w:t xml:space="preserve"> було надано варіанти рішення до наступних задач:</w:t>
+      </w:r>
+    </w:p>
+    <w:p>
+      <w:pPr>
+        <w:rPr>
+          <w:b/>
+          <w:bCs/>
+          <w:lang w:val="uk-UA"/>
+        </w:rPr>
+      </w:pPr>
+      <w:r>
+        <w:rPr>
+          <w:b/>
+          <w:bCs/>
+          <w:lang w:val="uk-UA"/>
+        </w:rPr>
+        <w:t xml:space="preserve">1) </w:t>
+      </w:r>
+      <w:r>
+        <w:rPr>
+          <w:b/>
+          <w:bCs/>
+          <w:lang w:val="uk-UA"/>
+        </w:rPr>
+        <w:t xml:space="preserve">Розширити програму калькулятор функцією запитів даних для виконання операцій від користувача, що обробляє виняткові ситуації. </w:t>
+      </w:r>
+    </w:p>
+    <w:p>
+      <w:pPr>
+        <w:rPr>
+          <w:b/>
+          <w:bCs/>
+          <w:lang w:val="uk-UA"/>
+        </w:rPr>
+      </w:pPr>
+      <w:r>
+        <w:rPr>
+          <w:b/>
+          <w:bCs/>
+          <w:lang w:val="uk-UA"/>
+        </w:rPr>
+        <w:t xml:space="preserve">2) </w:t>
+      </w:r>
+      <w:r>
+        <w:rPr>
+          <w:b/>
+          <w:bCs/>
+          <w:lang w:val="uk-UA"/>
+        </w:rPr>
+        <w:t>Розширити функцію ділення обробкою виняткової ситуації ділення но нуль</w:t>
+      </w:r>
+    </w:p>
+    <w:p>
+      <w:pPr>
+        <w:rPr>
+          <w:b/>
+          <w:bCs/>
+          <w:lang w:val="uk-UA"/>
+        </w:rPr>
+      </w:pPr>
+      <w:r>
+        <w:rPr>
+          <w:b/>
+          <w:bCs/>
+          <w:lang w:val="uk-UA"/>
+        </w:rPr>
+        <w:t xml:space="preserve">3) </w:t>
+      </w:r>
+      <w:r>
+        <w:rPr>
+          <w:b/>
+          <w:bCs/>
+          <w:lang w:val="uk-UA"/>
+        </w:rPr>
+        <w:t xml:space="preserve">Ознайомитись зі списком виняткових ситуацій за посиланням </w:t>
+      </w:r>
+      <w:hyperlink r:id="rId54" w:history="1">
+        <w:r>
+          <w:rPr>
+            <w:rStyle w:val="a4"/>
+            <w:b/>
+            <w:bCs/>
+            <w:lang w:val="uk-UA"/>
+          </w:rPr>
+          <w:t>https://docs.python.org/3/library/exceptions.html</w:t>
+        </w:r>
+      </w:hyperlink>
+      <w:r>
+        <w:rPr>
+          <w:b/>
+          <w:bCs/>
+          <w:lang w:val="uk-UA"/>
+        </w:rPr>
+        <w:t xml:space="preserve"> </w:t>
+      </w:r>
+    </w:p>
+    <w:p>
+      <w:pPr>
+        <w:rPr>
+          <w:lang w:val="uk-UA"/>
+        </w:rPr>
+      </w:pPr>
+      <w:r>
+        <w:rPr>
+          <w:lang w:val="uk-UA"/>
+        </w:rPr>
+        <w:t>Хід виконання завдання:</w:t>
+      </w:r>
+    </w:p>
+    <w:p>
+      <w:pPr>
+        <w:ind w:firstLine="0"/>
+        <w:jc w:val="center"/>
+        <w:rPr>
+          <w:lang w:val="uk-UA"/>
+        </w:rPr>
+      </w:pPr>
+      <w:r>
+        <w:rPr>
+          <w:lang w:val="ru-RU"/>
         </w:rPr>
         <w:drawing>
-          <wp:inline distT="0" distB="0" distL="0" distR="0" wp14:anchorId="115671FE" wp14:editId="3C5FE4F1">
-            <wp:extent cx="5943600" cy="1511300"/>
+          <wp:inline distT="0" distB="0" distL="0" distR="0" wp14:anchorId="271F8434" wp14:editId="5F1B2136">
+            <wp:extent cx="5776173" cy="4162425"/>
             <wp:effectExtent l="0" t="0" r="0" b="0"/>
-            <wp:docPr id="20" name="Рисунок 20"/>
+            <wp:docPr id="71" name="Рисунок 71"/>
             <wp:cNvGraphicFramePr>
               <a:graphicFrameLocks xmlns:a="http://schemas.openxmlformats.org/drawingml/2006/main" noChangeAspect="1"/>
             </wp:cNvGraphicFramePr>
@@ -21799,7 +21982,7 @@
                     <pic:cNvPicPr/>
                   </pic:nvPicPr>
                   <pic:blipFill>
-                    <a:blip r:embed="rId26"/>
+                    <a:blip r:embed="rId55"/>
                     <a:stretch>
                       <a:fillRect/>
                     </a:stretch>
@@ -21807,7 +21990,7 @@
                   <pic:spPr>
                     <a:xfrm>
                       <a:off x="0" y="0"/>
-                      <a:ext cx="5943600" cy="1511300"/>
+                      <a:ext cx="5807785" cy="4185205"/>
                     </a:xfrm>
                     <a:prstGeom prst="rect">
                       <a:avLst/>
@@ -21823,15 +22006,2983 @@
     <w:p>
       <w:pPr>
         <w:ind w:firstLine="0"/>
+        <w:jc w:val="center"/>
+        <w:rPr>
+          <w:lang w:val="uk-UA"/>
+        </w:rPr>
+      </w:pPr>
+      <w:r>
+        <w:rPr>
+          <w:lang w:val="uk-UA"/>
+        </w:rPr>
+        <w:lastRenderedPageBreak/>
+        <w:drawing>
+          <wp:inline distT="0" distB="0" distL="0" distR="0" wp14:anchorId="1604E46D" wp14:editId="0A2457FF">
+            <wp:extent cx="5943600" cy="1971675"/>
+            <wp:effectExtent l="0" t="0" r="0" b="9525"/>
+            <wp:docPr id="72" name="Рисунок 72"/>
+            <wp:cNvGraphicFramePr>
+              <a:graphicFrameLocks xmlns:a="http://schemas.openxmlformats.org/drawingml/2006/main" noChangeAspect="1"/>
+            </wp:cNvGraphicFramePr>
+            <a:graphic xmlns:a="http://schemas.openxmlformats.org/drawingml/2006/main">
+              <a:graphicData uri="http://schemas.openxmlformats.org/drawingml/2006/picture">
+                <pic:pic xmlns:pic="http://schemas.openxmlformats.org/drawingml/2006/picture">
+                  <pic:nvPicPr>
+                    <pic:cNvPr id="1" name=""/>
+                    <pic:cNvPicPr/>
+                  </pic:nvPicPr>
+                  <pic:blipFill>
+                    <a:blip r:embed="rId56"/>
+                    <a:stretch>
+                      <a:fillRect/>
+                    </a:stretch>
+                  </pic:blipFill>
+                  <pic:spPr>
+                    <a:xfrm>
+                      <a:off x="0" y="0"/>
+                      <a:ext cx="5943600" cy="1971675"/>
+                    </a:xfrm>
+                    <a:prstGeom prst="rect">
+                      <a:avLst/>
+                    </a:prstGeom>
+                  </pic:spPr>
+                </pic:pic>
+              </a:graphicData>
+            </a:graphic>
+          </wp:inline>
+        </w:drawing>
+      </w:r>
+    </w:p>
+    <w:p>
+      <w:pPr>
+        <w:rPr>
+          <w:lang w:val="uk-UA"/>
+        </w:rPr>
+      </w:pPr>
+      <w:r>
+        <w:rPr>
+          <w:lang w:val="uk-UA"/>
+        </w:rPr>
+        <w:t>Вивід:</w:t>
+      </w:r>
+    </w:p>
+    <w:p>
+      <w:pPr>
+        <w:ind w:firstLine="0"/>
+        <w:jc w:val="center"/>
+        <w:rPr>
+          <w:lang w:val="uk-UA"/>
+        </w:rPr>
+      </w:pPr>
+      <w:r>
+        <w:rPr>
+          <w:lang w:val="uk-UA"/>
+        </w:rPr>
+        <w:drawing>
+          <wp:inline distT="0" distB="0" distL="0" distR="0" wp14:anchorId="3BEF41D8" wp14:editId="64BDC3FF">
+            <wp:extent cx="3534268" cy="4582164"/>
+            <wp:effectExtent l="0" t="0" r="9525" b="8890"/>
+            <wp:docPr id="73" name="Рисунок 73"/>
+            <wp:cNvGraphicFramePr>
+              <a:graphicFrameLocks xmlns:a="http://schemas.openxmlformats.org/drawingml/2006/main" noChangeAspect="1"/>
+            </wp:cNvGraphicFramePr>
+            <a:graphic xmlns:a="http://schemas.openxmlformats.org/drawingml/2006/main">
+              <a:graphicData uri="http://schemas.openxmlformats.org/drawingml/2006/picture">
+                <pic:pic xmlns:pic="http://schemas.openxmlformats.org/drawingml/2006/picture">
+                  <pic:nvPicPr>
+                    <pic:cNvPr id="1" name=""/>
+                    <pic:cNvPicPr/>
+                  </pic:nvPicPr>
+                  <pic:blipFill>
+                    <a:blip r:embed="rId57"/>
+                    <a:stretch>
+                      <a:fillRect/>
+                    </a:stretch>
+                  </pic:blipFill>
+                  <pic:spPr>
+                    <a:xfrm>
+                      <a:off x="0" y="0"/>
+                      <a:ext cx="3534268" cy="4582164"/>
+                    </a:xfrm>
+                    <a:prstGeom prst="rect">
+                      <a:avLst/>
+                    </a:prstGeom>
+                  </pic:spPr>
+                </pic:pic>
+              </a:graphicData>
+            </a:graphic>
+          </wp:inline>
+        </w:drawing>
+      </w:r>
+    </w:p>
+    <w:p>
+      <w:pPr>
+        <w:rPr>
+          <w:lang w:val="uk-UA"/>
+        </w:rPr>
+      </w:pPr>
+    </w:p>
+    <w:p>
+      <w:pPr>
+        <w:rPr>
+          <w:lang w:val="uk-UA"/>
+        </w:rPr>
+      </w:pPr>
+    </w:p>
+    <w:p>
+      <w:pPr>
+        <w:rPr>
+          <w:lang w:val="uk-UA"/>
+        </w:rPr>
+      </w:pPr>
+      <w:r>
+        <w:rPr>
+          <w:lang w:val="uk-UA"/>
+        </w:rPr>
+        <w:lastRenderedPageBreak/>
+        <w:t>Текст програми:</w:t>
+      </w:r>
+    </w:p>
+    <w:tbl>
+      <w:tblPr>
+        <w:tblStyle w:val="a3"/>
+        <w:tblW w:w="0" w:type="auto"/>
+        <w:tblInd w:w="805" w:type="dxa"/>
+        <w:tblLook w:val="04A0" w:firstRow="1" w:lastRow="0" w:firstColumn="1" w:lastColumn="0" w:noHBand="0" w:noVBand="1"/>
+      </w:tblPr>
+      <w:tblGrid>
+        <w:gridCol w:w="8545"/>
+      </w:tblGrid>
+      <w:tr>
+        <w:tc>
+          <w:tcPr>
+            <w:tcW w:w="8545" w:type="dxa"/>
+          </w:tcPr>
+          <w:p>
+            <w:pPr>
+              <w:ind w:firstLine="0"/>
+              <w:rPr>
+                <w:rFonts w:ascii="Courier New" w:hAnsi="Courier New" w:cs="Courier New"/>
+                <w:sz w:val="20"/>
+                <w:szCs w:val="20"/>
+                <w:lang w:val="uk-UA"/>
+              </w:rPr>
+            </w:pPr>
+            <w:proofErr w:type="spellStart"/>
+            <w:r>
+              <w:rPr>
+                <w:rFonts w:ascii="Courier New" w:hAnsi="Courier New" w:cs="Courier New"/>
+                <w:sz w:val="20"/>
+                <w:szCs w:val="20"/>
+                <w:lang w:val="uk-UA"/>
+              </w:rPr>
+              <w:t>def</w:t>
+            </w:r>
+            <w:proofErr w:type="spellEnd"/>
+            <w:r>
+              <w:rPr>
+                <w:rFonts w:ascii="Courier New" w:hAnsi="Courier New" w:cs="Courier New"/>
+                <w:sz w:val="20"/>
+                <w:szCs w:val="20"/>
+                <w:lang w:val="uk-UA"/>
+              </w:rPr>
+              <w:t xml:space="preserve"> </w:t>
+            </w:r>
+            <w:proofErr w:type="spellStart"/>
+            <w:r>
+              <w:rPr>
+                <w:rFonts w:ascii="Courier New" w:hAnsi="Courier New" w:cs="Courier New"/>
+                <w:sz w:val="20"/>
+                <w:szCs w:val="20"/>
+                <w:lang w:val="uk-UA"/>
+              </w:rPr>
+              <w:t>dodav</w:t>
+            </w:r>
+            <w:proofErr w:type="spellEnd"/>
+            <w:r>
+              <w:rPr>
+                <w:rFonts w:ascii="Courier New" w:hAnsi="Courier New" w:cs="Courier New"/>
+                <w:sz w:val="20"/>
+                <w:szCs w:val="20"/>
+                <w:lang w:val="uk-UA"/>
+              </w:rPr>
+              <w:t>(a, b):</w:t>
+            </w:r>
+          </w:p>
+          <w:p>
+            <w:pPr>
+              <w:ind w:firstLine="0"/>
+              <w:rPr>
+                <w:rFonts w:ascii="Courier New" w:hAnsi="Courier New" w:cs="Courier New"/>
+                <w:sz w:val="20"/>
+                <w:szCs w:val="20"/>
+                <w:lang w:val="uk-UA"/>
+              </w:rPr>
+            </w:pPr>
+            <w:r>
+              <w:rPr>
+                <w:rFonts w:ascii="Courier New" w:hAnsi="Courier New" w:cs="Courier New"/>
+                <w:sz w:val="20"/>
+                <w:szCs w:val="20"/>
+                <w:lang w:val="uk-UA"/>
+              </w:rPr>
+              <w:t xml:space="preserve">    </w:t>
+            </w:r>
+            <w:proofErr w:type="spellStart"/>
+            <w:r>
+              <w:rPr>
+                <w:rFonts w:ascii="Courier New" w:hAnsi="Courier New" w:cs="Courier New"/>
+                <w:sz w:val="20"/>
+                <w:szCs w:val="20"/>
+                <w:lang w:val="uk-UA"/>
+              </w:rPr>
+              <w:t>return</w:t>
+            </w:r>
+            <w:proofErr w:type="spellEnd"/>
+            <w:r>
+              <w:rPr>
+                <w:rFonts w:ascii="Courier New" w:hAnsi="Courier New" w:cs="Courier New"/>
+                <w:sz w:val="20"/>
+                <w:szCs w:val="20"/>
+                <w:lang w:val="uk-UA"/>
+              </w:rPr>
+              <w:t xml:space="preserve"> a + b</w:t>
+            </w:r>
+          </w:p>
+          <w:p>
+            <w:pPr>
+              <w:ind w:firstLine="0"/>
+              <w:rPr>
+                <w:rFonts w:ascii="Courier New" w:hAnsi="Courier New" w:cs="Courier New"/>
+                <w:sz w:val="20"/>
+                <w:szCs w:val="20"/>
+                <w:lang w:val="uk-UA"/>
+              </w:rPr>
+            </w:pPr>
+          </w:p>
+          <w:p>
+            <w:pPr>
+              <w:ind w:firstLine="0"/>
+              <w:rPr>
+                <w:rFonts w:ascii="Courier New" w:hAnsi="Courier New" w:cs="Courier New"/>
+                <w:sz w:val="20"/>
+                <w:szCs w:val="20"/>
+                <w:lang w:val="uk-UA"/>
+              </w:rPr>
+            </w:pPr>
+            <w:proofErr w:type="spellStart"/>
+            <w:r>
+              <w:rPr>
+                <w:rFonts w:ascii="Courier New" w:hAnsi="Courier New" w:cs="Courier New"/>
+                <w:sz w:val="20"/>
+                <w:szCs w:val="20"/>
+                <w:lang w:val="uk-UA"/>
+              </w:rPr>
+              <w:t>def</w:t>
+            </w:r>
+            <w:proofErr w:type="spellEnd"/>
+            <w:r>
+              <w:rPr>
+                <w:rFonts w:ascii="Courier New" w:hAnsi="Courier New" w:cs="Courier New"/>
+                <w:sz w:val="20"/>
+                <w:szCs w:val="20"/>
+                <w:lang w:val="uk-UA"/>
+              </w:rPr>
+              <w:t xml:space="preserve"> </w:t>
+            </w:r>
+            <w:proofErr w:type="spellStart"/>
+            <w:r>
+              <w:rPr>
+                <w:rFonts w:ascii="Courier New" w:hAnsi="Courier New" w:cs="Courier New"/>
+                <w:sz w:val="20"/>
+                <w:szCs w:val="20"/>
+                <w:lang w:val="uk-UA"/>
+              </w:rPr>
+              <w:t>vidniman</w:t>
+            </w:r>
+            <w:proofErr w:type="spellEnd"/>
+            <w:r>
+              <w:rPr>
+                <w:rFonts w:ascii="Courier New" w:hAnsi="Courier New" w:cs="Courier New"/>
+                <w:sz w:val="20"/>
+                <w:szCs w:val="20"/>
+                <w:lang w:val="uk-UA"/>
+              </w:rPr>
+              <w:t>(a, b):</w:t>
+            </w:r>
+          </w:p>
+          <w:p>
+            <w:pPr>
+              <w:ind w:firstLine="0"/>
+              <w:rPr>
+                <w:rFonts w:ascii="Courier New" w:hAnsi="Courier New" w:cs="Courier New"/>
+                <w:sz w:val="20"/>
+                <w:szCs w:val="20"/>
+                <w:lang w:val="uk-UA"/>
+              </w:rPr>
+            </w:pPr>
+            <w:r>
+              <w:rPr>
+                <w:rFonts w:ascii="Courier New" w:hAnsi="Courier New" w:cs="Courier New"/>
+                <w:sz w:val="20"/>
+                <w:szCs w:val="20"/>
+                <w:lang w:val="uk-UA"/>
+              </w:rPr>
+              <w:t xml:space="preserve">    </w:t>
+            </w:r>
+            <w:proofErr w:type="spellStart"/>
+            <w:r>
+              <w:rPr>
+                <w:rFonts w:ascii="Courier New" w:hAnsi="Courier New" w:cs="Courier New"/>
+                <w:sz w:val="20"/>
+                <w:szCs w:val="20"/>
+                <w:lang w:val="uk-UA"/>
+              </w:rPr>
+              <w:t>return</w:t>
+            </w:r>
+            <w:proofErr w:type="spellEnd"/>
+            <w:r>
+              <w:rPr>
+                <w:rFonts w:ascii="Courier New" w:hAnsi="Courier New" w:cs="Courier New"/>
+                <w:sz w:val="20"/>
+                <w:szCs w:val="20"/>
+                <w:lang w:val="uk-UA"/>
+              </w:rPr>
+              <w:t xml:space="preserve"> a - b</w:t>
+            </w:r>
+          </w:p>
+          <w:p>
+            <w:pPr>
+              <w:ind w:firstLine="0"/>
+              <w:rPr>
+                <w:rFonts w:ascii="Courier New" w:hAnsi="Courier New" w:cs="Courier New"/>
+                <w:sz w:val="20"/>
+                <w:szCs w:val="20"/>
+                <w:lang w:val="uk-UA"/>
+              </w:rPr>
+            </w:pPr>
+          </w:p>
+          <w:p>
+            <w:pPr>
+              <w:ind w:firstLine="0"/>
+              <w:rPr>
+                <w:rFonts w:ascii="Courier New" w:hAnsi="Courier New" w:cs="Courier New"/>
+                <w:sz w:val="20"/>
+                <w:szCs w:val="20"/>
+                <w:lang w:val="uk-UA"/>
+              </w:rPr>
+            </w:pPr>
+            <w:proofErr w:type="spellStart"/>
+            <w:r>
+              <w:rPr>
+                <w:rFonts w:ascii="Courier New" w:hAnsi="Courier New" w:cs="Courier New"/>
+                <w:sz w:val="20"/>
+                <w:szCs w:val="20"/>
+                <w:lang w:val="uk-UA"/>
+              </w:rPr>
+              <w:t>def</w:t>
+            </w:r>
+            <w:proofErr w:type="spellEnd"/>
+            <w:r>
+              <w:rPr>
+                <w:rFonts w:ascii="Courier New" w:hAnsi="Courier New" w:cs="Courier New"/>
+                <w:sz w:val="20"/>
+                <w:szCs w:val="20"/>
+                <w:lang w:val="uk-UA"/>
+              </w:rPr>
+              <w:t xml:space="preserve"> </w:t>
+            </w:r>
+            <w:proofErr w:type="spellStart"/>
+            <w:r>
+              <w:rPr>
+                <w:rFonts w:ascii="Courier New" w:hAnsi="Courier New" w:cs="Courier New"/>
+                <w:sz w:val="20"/>
+                <w:szCs w:val="20"/>
+                <w:lang w:val="uk-UA"/>
+              </w:rPr>
+              <w:t>dilena</w:t>
+            </w:r>
+            <w:proofErr w:type="spellEnd"/>
+            <w:r>
+              <w:rPr>
+                <w:rFonts w:ascii="Courier New" w:hAnsi="Courier New" w:cs="Courier New"/>
+                <w:sz w:val="20"/>
+                <w:szCs w:val="20"/>
+                <w:lang w:val="uk-UA"/>
+              </w:rPr>
+              <w:t>(a, b):</w:t>
+            </w:r>
+          </w:p>
+          <w:p>
+            <w:pPr>
+              <w:ind w:firstLine="0"/>
+              <w:rPr>
+                <w:rFonts w:ascii="Courier New" w:hAnsi="Courier New" w:cs="Courier New"/>
+                <w:sz w:val="20"/>
+                <w:szCs w:val="20"/>
+                <w:lang w:val="uk-UA"/>
+              </w:rPr>
+            </w:pPr>
+            <w:r>
+              <w:rPr>
+                <w:rFonts w:ascii="Courier New" w:hAnsi="Courier New" w:cs="Courier New"/>
+                <w:sz w:val="20"/>
+                <w:szCs w:val="20"/>
+                <w:lang w:val="uk-UA"/>
+              </w:rPr>
+              <w:t xml:space="preserve">    </w:t>
+            </w:r>
+            <w:proofErr w:type="spellStart"/>
+            <w:r>
+              <w:rPr>
+                <w:rFonts w:ascii="Courier New" w:hAnsi="Courier New" w:cs="Courier New"/>
+                <w:sz w:val="20"/>
+                <w:szCs w:val="20"/>
+                <w:lang w:val="uk-UA"/>
+              </w:rPr>
+              <w:t>if</w:t>
+            </w:r>
+            <w:proofErr w:type="spellEnd"/>
+            <w:r>
+              <w:rPr>
+                <w:rFonts w:ascii="Courier New" w:hAnsi="Courier New" w:cs="Courier New"/>
+                <w:sz w:val="20"/>
+                <w:szCs w:val="20"/>
+                <w:lang w:val="uk-UA"/>
+              </w:rPr>
+              <w:t xml:space="preserve"> b != 0:</w:t>
+            </w:r>
+          </w:p>
+          <w:p>
+            <w:pPr>
+              <w:ind w:firstLine="0"/>
+              <w:rPr>
+                <w:rFonts w:ascii="Courier New" w:hAnsi="Courier New" w:cs="Courier New"/>
+                <w:sz w:val="20"/>
+                <w:szCs w:val="20"/>
+                <w:lang w:val="uk-UA"/>
+              </w:rPr>
+            </w:pPr>
+            <w:r>
+              <w:rPr>
+                <w:rFonts w:ascii="Courier New" w:hAnsi="Courier New" w:cs="Courier New"/>
+                <w:sz w:val="20"/>
+                <w:szCs w:val="20"/>
+                <w:lang w:val="uk-UA"/>
+              </w:rPr>
+              <w:t xml:space="preserve">        </w:t>
+            </w:r>
+            <w:proofErr w:type="spellStart"/>
+            <w:r>
+              <w:rPr>
+                <w:rFonts w:ascii="Courier New" w:hAnsi="Courier New" w:cs="Courier New"/>
+                <w:sz w:val="20"/>
+                <w:szCs w:val="20"/>
+                <w:lang w:val="uk-UA"/>
+              </w:rPr>
+              <w:t>return</w:t>
+            </w:r>
+            <w:proofErr w:type="spellEnd"/>
+            <w:r>
+              <w:rPr>
+                <w:rFonts w:ascii="Courier New" w:hAnsi="Courier New" w:cs="Courier New"/>
+                <w:sz w:val="20"/>
+                <w:szCs w:val="20"/>
+                <w:lang w:val="uk-UA"/>
+              </w:rPr>
+              <w:t xml:space="preserve"> a / b</w:t>
+            </w:r>
+          </w:p>
+          <w:p>
+            <w:pPr>
+              <w:ind w:firstLine="0"/>
+              <w:rPr>
+                <w:rFonts w:ascii="Courier New" w:hAnsi="Courier New" w:cs="Courier New"/>
+                <w:sz w:val="20"/>
+                <w:szCs w:val="20"/>
+                <w:lang w:val="uk-UA"/>
+              </w:rPr>
+            </w:pPr>
+            <w:r>
+              <w:rPr>
+                <w:rFonts w:ascii="Courier New" w:hAnsi="Courier New" w:cs="Courier New"/>
+                <w:sz w:val="20"/>
+                <w:szCs w:val="20"/>
+                <w:lang w:val="uk-UA"/>
+              </w:rPr>
+              <w:t xml:space="preserve">    </w:t>
+            </w:r>
+            <w:proofErr w:type="spellStart"/>
+            <w:r>
+              <w:rPr>
+                <w:rFonts w:ascii="Courier New" w:hAnsi="Courier New" w:cs="Courier New"/>
+                <w:sz w:val="20"/>
+                <w:szCs w:val="20"/>
+                <w:lang w:val="uk-UA"/>
+              </w:rPr>
+              <w:t>else</w:t>
+            </w:r>
+            <w:proofErr w:type="spellEnd"/>
+            <w:r>
+              <w:rPr>
+                <w:rFonts w:ascii="Courier New" w:hAnsi="Courier New" w:cs="Courier New"/>
+                <w:sz w:val="20"/>
+                <w:szCs w:val="20"/>
+                <w:lang w:val="uk-UA"/>
+              </w:rPr>
+              <w:t>:</w:t>
+            </w:r>
+          </w:p>
+          <w:p>
+            <w:pPr>
+              <w:ind w:firstLine="0"/>
+              <w:rPr>
+                <w:rFonts w:ascii="Courier New" w:hAnsi="Courier New" w:cs="Courier New"/>
+                <w:sz w:val="20"/>
+                <w:szCs w:val="20"/>
+                <w:lang w:val="uk-UA"/>
+              </w:rPr>
+            </w:pPr>
+            <w:r>
+              <w:rPr>
+                <w:rFonts w:ascii="Courier New" w:hAnsi="Courier New" w:cs="Courier New"/>
+                <w:sz w:val="20"/>
+                <w:szCs w:val="20"/>
+                <w:lang w:val="uk-UA"/>
+              </w:rPr>
+              <w:t xml:space="preserve">        </w:t>
+            </w:r>
+            <w:proofErr w:type="spellStart"/>
+            <w:r>
+              <w:rPr>
+                <w:rFonts w:ascii="Courier New" w:hAnsi="Courier New" w:cs="Courier New"/>
+                <w:sz w:val="20"/>
+                <w:szCs w:val="20"/>
+                <w:lang w:val="uk-UA"/>
+              </w:rPr>
+              <w:t>return</w:t>
+            </w:r>
+            <w:proofErr w:type="spellEnd"/>
+            <w:r>
+              <w:rPr>
+                <w:rFonts w:ascii="Courier New" w:hAnsi="Courier New" w:cs="Courier New"/>
+                <w:sz w:val="20"/>
+                <w:szCs w:val="20"/>
+                <w:lang w:val="uk-UA"/>
+              </w:rPr>
+              <w:t xml:space="preserve"> "Помилка! На 0 ділити не можна."</w:t>
+            </w:r>
+          </w:p>
+          <w:p>
+            <w:pPr>
+              <w:ind w:firstLine="0"/>
+              <w:rPr>
+                <w:rFonts w:ascii="Courier New" w:hAnsi="Courier New" w:cs="Courier New"/>
+                <w:sz w:val="20"/>
+                <w:szCs w:val="20"/>
+                <w:lang w:val="uk-UA"/>
+              </w:rPr>
+            </w:pPr>
+          </w:p>
+          <w:p>
+            <w:pPr>
+              <w:ind w:firstLine="0"/>
+              <w:rPr>
+                <w:rFonts w:ascii="Courier New" w:hAnsi="Courier New" w:cs="Courier New"/>
+                <w:sz w:val="20"/>
+                <w:szCs w:val="20"/>
+                <w:lang w:val="uk-UA"/>
+              </w:rPr>
+            </w:pPr>
+            <w:proofErr w:type="spellStart"/>
+            <w:r>
+              <w:rPr>
+                <w:rFonts w:ascii="Courier New" w:hAnsi="Courier New" w:cs="Courier New"/>
+                <w:sz w:val="20"/>
+                <w:szCs w:val="20"/>
+                <w:lang w:val="uk-UA"/>
+              </w:rPr>
+              <w:t>def</w:t>
+            </w:r>
+            <w:proofErr w:type="spellEnd"/>
+            <w:r>
+              <w:rPr>
+                <w:rFonts w:ascii="Courier New" w:hAnsi="Courier New" w:cs="Courier New"/>
+                <w:sz w:val="20"/>
+                <w:szCs w:val="20"/>
+                <w:lang w:val="uk-UA"/>
+              </w:rPr>
+              <w:t xml:space="preserve"> </w:t>
+            </w:r>
+            <w:proofErr w:type="spellStart"/>
+            <w:r>
+              <w:rPr>
+                <w:rFonts w:ascii="Courier New" w:hAnsi="Courier New" w:cs="Courier New"/>
+                <w:sz w:val="20"/>
+                <w:szCs w:val="20"/>
+                <w:lang w:val="uk-UA"/>
+              </w:rPr>
+              <w:t>mnozena</w:t>
+            </w:r>
+            <w:proofErr w:type="spellEnd"/>
+            <w:r>
+              <w:rPr>
+                <w:rFonts w:ascii="Courier New" w:hAnsi="Courier New" w:cs="Courier New"/>
+                <w:sz w:val="20"/>
+                <w:szCs w:val="20"/>
+                <w:lang w:val="uk-UA"/>
+              </w:rPr>
+              <w:t>(a, b):</w:t>
+            </w:r>
+          </w:p>
+          <w:p>
+            <w:pPr>
+              <w:ind w:firstLine="0"/>
+              <w:rPr>
+                <w:rFonts w:ascii="Courier New" w:hAnsi="Courier New" w:cs="Courier New"/>
+                <w:sz w:val="20"/>
+                <w:szCs w:val="20"/>
+                <w:lang w:val="uk-UA"/>
+              </w:rPr>
+            </w:pPr>
+            <w:r>
+              <w:rPr>
+                <w:rFonts w:ascii="Courier New" w:hAnsi="Courier New" w:cs="Courier New"/>
+                <w:sz w:val="20"/>
+                <w:szCs w:val="20"/>
+                <w:lang w:val="uk-UA"/>
+              </w:rPr>
+              <w:t xml:space="preserve">    </w:t>
+            </w:r>
+            <w:proofErr w:type="spellStart"/>
+            <w:r>
+              <w:rPr>
+                <w:rFonts w:ascii="Courier New" w:hAnsi="Courier New" w:cs="Courier New"/>
+                <w:sz w:val="20"/>
+                <w:szCs w:val="20"/>
+                <w:lang w:val="uk-UA"/>
+              </w:rPr>
+              <w:t>return</w:t>
+            </w:r>
+            <w:proofErr w:type="spellEnd"/>
+            <w:r>
+              <w:rPr>
+                <w:rFonts w:ascii="Courier New" w:hAnsi="Courier New" w:cs="Courier New"/>
+                <w:sz w:val="20"/>
+                <w:szCs w:val="20"/>
+                <w:lang w:val="uk-UA"/>
+              </w:rPr>
+              <w:t xml:space="preserve"> a * b</w:t>
+            </w:r>
+          </w:p>
+          <w:p>
+            <w:pPr>
+              <w:ind w:firstLine="0"/>
+              <w:rPr>
+                <w:rFonts w:ascii="Courier New" w:hAnsi="Courier New" w:cs="Courier New"/>
+                <w:sz w:val="20"/>
+                <w:szCs w:val="20"/>
+                <w:lang w:val="uk-UA"/>
+              </w:rPr>
+            </w:pPr>
+          </w:p>
+          <w:p>
+            <w:pPr>
+              <w:ind w:firstLine="0"/>
+              <w:rPr>
+                <w:rFonts w:ascii="Courier New" w:hAnsi="Courier New" w:cs="Courier New"/>
+                <w:sz w:val="20"/>
+                <w:szCs w:val="20"/>
+                <w:lang w:val="uk-UA"/>
+              </w:rPr>
+            </w:pPr>
+            <w:proofErr w:type="spellStart"/>
+            <w:r>
+              <w:rPr>
+                <w:rFonts w:ascii="Courier New" w:hAnsi="Courier New" w:cs="Courier New"/>
+                <w:sz w:val="20"/>
+                <w:szCs w:val="20"/>
+                <w:lang w:val="uk-UA"/>
+              </w:rPr>
+              <w:t>print</w:t>
+            </w:r>
+            <w:proofErr w:type="spellEnd"/>
+            <w:r>
+              <w:rPr>
+                <w:rFonts w:ascii="Courier New" w:hAnsi="Courier New" w:cs="Courier New"/>
+                <w:sz w:val="20"/>
+                <w:szCs w:val="20"/>
+                <w:lang w:val="uk-UA"/>
+              </w:rPr>
+              <w:t>('Привіт, я калькулятор!')</w:t>
+            </w:r>
+          </w:p>
+          <w:p>
+            <w:pPr>
+              <w:ind w:firstLine="0"/>
+              <w:rPr>
+                <w:rFonts w:ascii="Courier New" w:hAnsi="Courier New" w:cs="Courier New"/>
+                <w:sz w:val="20"/>
+                <w:szCs w:val="20"/>
+                <w:lang w:val="uk-UA"/>
+              </w:rPr>
+            </w:pPr>
+          </w:p>
+          <w:p>
+            <w:pPr>
+              <w:ind w:firstLine="0"/>
+              <w:rPr>
+                <w:rFonts w:ascii="Courier New" w:hAnsi="Courier New" w:cs="Courier New"/>
+                <w:sz w:val="20"/>
+                <w:szCs w:val="20"/>
+                <w:lang w:val="uk-UA"/>
+              </w:rPr>
+            </w:pPr>
+            <w:proofErr w:type="spellStart"/>
+            <w:r>
+              <w:rPr>
+                <w:rFonts w:ascii="Courier New" w:hAnsi="Courier New" w:cs="Courier New"/>
+                <w:sz w:val="20"/>
+                <w:szCs w:val="20"/>
+                <w:lang w:val="uk-UA"/>
+              </w:rPr>
+              <w:t>while</w:t>
+            </w:r>
+            <w:proofErr w:type="spellEnd"/>
+            <w:r>
+              <w:rPr>
+                <w:rFonts w:ascii="Courier New" w:hAnsi="Courier New" w:cs="Courier New"/>
+                <w:sz w:val="20"/>
+                <w:szCs w:val="20"/>
+                <w:lang w:val="uk-UA"/>
+              </w:rPr>
+              <w:t xml:space="preserve"> </w:t>
+            </w:r>
+            <w:proofErr w:type="spellStart"/>
+            <w:r>
+              <w:rPr>
+                <w:rFonts w:ascii="Courier New" w:hAnsi="Courier New" w:cs="Courier New"/>
+                <w:sz w:val="20"/>
+                <w:szCs w:val="20"/>
+                <w:lang w:val="uk-UA"/>
+              </w:rPr>
+              <w:t>True</w:t>
+            </w:r>
+            <w:proofErr w:type="spellEnd"/>
+            <w:r>
+              <w:rPr>
+                <w:rFonts w:ascii="Courier New" w:hAnsi="Courier New" w:cs="Courier New"/>
+                <w:sz w:val="20"/>
+                <w:szCs w:val="20"/>
+                <w:lang w:val="uk-UA"/>
+              </w:rPr>
+              <w:t>:</w:t>
+            </w:r>
+          </w:p>
+          <w:p>
+            <w:pPr>
+              <w:ind w:firstLine="0"/>
+              <w:rPr>
+                <w:rFonts w:ascii="Courier New" w:hAnsi="Courier New" w:cs="Courier New"/>
+                <w:sz w:val="20"/>
+                <w:szCs w:val="20"/>
+                <w:lang w:val="uk-UA"/>
+              </w:rPr>
+            </w:pPr>
+            <w:r>
+              <w:rPr>
+                <w:rFonts w:ascii="Courier New" w:hAnsi="Courier New" w:cs="Courier New"/>
+                <w:sz w:val="20"/>
+                <w:szCs w:val="20"/>
+                <w:lang w:val="uk-UA"/>
+              </w:rPr>
+              <w:t xml:space="preserve">    q1 = </w:t>
+            </w:r>
+            <w:proofErr w:type="spellStart"/>
+            <w:r>
+              <w:rPr>
+                <w:rFonts w:ascii="Courier New" w:hAnsi="Courier New" w:cs="Courier New"/>
+                <w:sz w:val="20"/>
+                <w:szCs w:val="20"/>
+                <w:lang w:val="uk-UA"/>
+              </w:rPr>
+              <w:t>input</w:t>
+            </w:r>
+            <w:proofErr w:type="spellEnd"/>
+            <w:r>
+              <w:rPr>
+                <w:rFonts w:ascii="Courier New" w:hAnsi="Courier New" w:cs="Courier New"/>
+                <w:sz w:val="20"/>
+                <w:szCs w:val="20"/>
+                <w:lang w:val="uk-UA"/>
+              </w:rPr>
+              <w:t>('Введіть число 1 або "</w:t>
+            </w:r>
+            <w:proofErr w:type="spellStart"/>
+            <w:r>
+              <w:rPr>
+                <w:rFonts w:ascii="Courier New" w:hAnsi="Courier New" w:cs="Courier New"/>
+                <w:sz w:val="20"/>
+                <w:szCs w:val="20"/>
+                <w:lang w:val="uk-UA"/>
+              </w:rPr>
+              <w:t>exit</w:t>
+            </w:r>
+            <w:proofErr w:type="spellEnd"/>
+            <w:r>
+              <w:rPr>
+                <w:rFonts w:ascii="Courier New" w:hAnsi="Courier New" w:cs="Courier New"/>
+                <w:sz w:val="20"/>
+                <w:szCs w:val="20"/>
+                <w:lang w:val="uk-UA"/>
+              </w:rPr>
+              <w:t>" для виходу: ')</w:t>
+            </w:r>
+          </w:p>
+          <w:p>
+            <w:pPr>
+              <w:ind w:firstLine="0"/>
+              <w:rPr>
+                <w:rFonts w:ascii="Courier New" w:hAnsi="Courier New" w:cs="Courier New"/>
+                <w:sz w:val="20"/>
+                <w:szCs w:val="20"/>
+                <w:lang w:val="uk-UA"/>
+              </w:rPr>
+            </w:pPr>
+            <w:r>
+              <w:rPr>
+                <w:rFonts w:ascii="Courier New" w:hAnsi="Courier New" w:cs="Courier New"/>
+                <w:sz w:val="20"/>
+                <w:szCs w:val="20"/>
+                <w:lang w:val="uk-UA"/>
+              </w:rPr>
+              <w:t xml:space="preserve">    </w:t>
+            </w:r>
+            <w:proofErr w:type="spellStart"/>
+            <w:r>
+              <w:rPr>
+                <w:rFonts w:ascii="Courier New" w:hAnsi="Courier New" w:cs="Courier New"/>
+                <w:sz w:val="20"/>
+                <w:szCs w:val="20"/>
+                <w:lang w:val="uk-UA"/>
+              </w:rPr>
+              <w:t>if</w:t>
+            </w:r>
+            <w:proofErr w:type="spellEnd"/>
+            <w:r>
+              <w:rPr>
+                <w:rFonts w:ascii="Courier New" w:hAnsi="Courier New" w:cs="Courier New"/>
+                <w:sz w:val="20"/>
+                <w:szCs w:val="20"/>
+                <w:lang w:val="uk-UA"/>
+              </w:rPr>
+              <w:t xml:space="preserve"> q1.lower() == '</w:t>
+            </w:r>
+            <w:proofErr w:type="spellStart"/>
+            <w:r>
+              <w:rPr>
+                <w:rFonts w:ascii="Courier New" w:hAnsi="Courier New" w:cs="Courier New"/>
+                <w:sz w:val="20"/>
+                <w:szCs w:val="20"/>
+                <w:lang w:val="uk-UA"/>
+              </w:rPr>
+              <w:t>exit</w:t>
+            </w:r>
+            <w:proofErr w:type="spellEnd"/>
+            <w:r>
+              <w:rPr>
+                <w:rFonts w:ascii="Courier New" w:hAnsi="Courier New" w:cs="Courier New"/>
+                <w:sz w:val="20"/>
+                <w:szCs w:val="20"/>
+                <w:lang w:val="uk-UA"/>
+              </w:rPr>
+              <w:t>':</w:t>
+            </w:r>
+          </w:p>
+          <w:p>
+            <w:pPr>
+              <w:ind w:firstLine="0"/>
+              <w:rPr>
+                <w:rFonts w:ascii="Courier New" w:hAnsi="Courier New" w:cs="Courier New"/>
+                <w:sz w:val="20"/>
+                <w:szCs w:val="20"/>
+                <w:lang w:val="uk-UA"/>
+              </w:rPr>
+            </w:pPr>
+            <w:r>
+              <w:rPr>
+                <w:rFonts w:ascii="Courier New" w:hAnsi="Courier New" w:cs="Courier New"/>
+                <w:sz w:val="20"/>
+                <w:szCs w:val="20"/>
+                <w:lang w:val="uk-UA"/>
+              </w:rPr>
+              <w:t xml:space="preserve">        </w:t>
+            </w:r>
+            <w:proofErr w:type="spellStart"/>
+            <w:r>
+              <w:rPr>
+                <w:rFonts w:ascii="Courier New" w:hAnsi="Courier New" w:cs="Courier New"/>
+                <w:sz w:val="20"/>
+                <w:szCs w:val="20"/>
+                <w:lang w:val="uk-UA"/>
+              </w:rPr>
+              <w:t>print</w:t>
+            </w:r>
+            <w:proofErr w:type="spellEnd"/>
+            <w:r>
+              <w:rPr>
+                <w:rFonts w:ascii="Courier New" w:hAnsi="Courier New" w:cs="Courier New"/>
+                <w:sz w:val="20"/>
+                <w:szCs w:val="20"/>
+                <w:lang w:val="uk-UA"/>
+              </w:rPr>
+              <w:t>("Завершення програми. До побачення!")</w:t>
+            </w:r>
+          </w:p>
+          <w:p>
+            <w:pPr>
+              <w:ind w:firstLine="0"/>
+              <w:rPr>
+                <w:rFonts w:ascii="Courier New" w:hAnsi="Courier New" w:cs="Courier New"/>
+                <w:sz w:val="20"/>
+                <w:szCs w:val="20"/>
+                <w:lang w:val="uk-UA"/>
+              </w:rPr>
+            </w:pPr>
+            <w:r>
+              <w:rPr>
+                <w:rFonts w:ascii="Courier New" w:hAnsi="Courier New" w:cs="Courier New"/>
+                <w:sz w:val="20"/>
+                <w:szCs w:val="20"/>
+                <w:lang w:val="uk-UA"/>
+              </w:rPr>
+              <w:t xml:space="preserve">        </w:t>
+            </w:r>
+            <w:proofErr w:type="spellStart"/>
+            <w:r>
+              <w:rPr>
+                <w:rFonts w:ascii="Courier New" w:hAnsi="Courier New" w:cs="Courier New"/>
+                <w:sz w:val="20"/>
+                <w:szCs w:val="20"/>
+                <w:lang w:val="uk-UA"/>
+              </w:rPr>
+              <w:t>break</w:t>
+            </w:r>
+            <w:proofErr w:type="spellEnd"/>
+          </w:p>
+          <w:p>
+            <w:pPr>
+              <w:ind w:firstLine="0"/>
+              <w:rPr>
+                <w:rFonts w:ascii="Courier New" w:hAnsi="Courier New" w:cs="Courier New"/>
+                <w:sz w:val="20"/>
+                <w:szCs w:val="20"/>
+                <w:lang w:val="uk-UA"/>
+              </w:rPr>
+            </w:pPr>
+            <w:r>
+              <w:rPr>
+                <w:rFonts w:ascii="Courier New" w:hAnsi="Courier New" w:cs="Courier New"/>
+                <w:sz w:val="20"/>
+                <w:szCs w:val="20"/>
+                <w:lang w:val="uk-UA"/>
+              </w:rPr>
+              <w:t xml:space="preserve">    </w:t>
+            </w:r>
+            <w:proofErr w:type="spellStart"/>
+            <w:r>
+              <w:rPr>
+                <w:rFonts w:ascii="Courier New" w:hAnsi="Courier New" w:cs="Courier New"/>
+                <w:sz w:val="20"/>
+                <w:szCs w:val="20"/>
+                <w:lang w:val="uk-UA"/>
+              </w:rPr>
+              <w:t>try</w:t>
+            </w:r>
+            <w:proofErr w:type="spellEnd"/>
+            <w:r>
+              <w:rPr>
+                <w:rFonts w:ascii="Courier New" w:hAnsi="Courier New" w:cs="Courier New"/>
+                <w:sz w:val="20"/>
+                <w:szCs w:val="20"/>
+                <w:lang w:val="uk-UA"/>
+              </w:rPr>
+              <w:t>:</w:t>
+            </w:r>
+          </w:p>
+          <w:p>
+            <w:pPr>
+              <w:ind w:firstLine="0"/>
+              <w:rPr>
+                <w:rFonts w:ascii="Courier New" w:hAnsi="Courier New" w:cs="Courier New"/>
+                <w:sz w:val="20"/>
+                <w:szCs w:val="20"/>
+                <w:lang w:val="uk-UA"/>
+              </w:rPr>
+            </w:pPr>
+            <w:r>
+              <w:rPr>
+                <w:rFonts w:ascii="Courier New" w:hAnsi="Courier New" w:cs="Courier New"/>
+                <w:sz w:val="20"/>
+                <w:szCs w:val="20"/>
+                <w:lang w:val="uk-UA"/>
+              </w:rPr>
+              <w:t xml:space="preserve">        q1 = </w:t>
+            </w:r>
+            <w:proofErr w:type="spellStart"/>
+            <w:r>
+              <w:rPr>
+                <w:rFonts w:ascii="Courier New" w:hAnsi="Courier New" w:cs="Courier New"/>
+                <w:sz w:val="20"/>
+                <w:szCs w:val="20"/>
+                <w:lang w:val="uk-UA"/>
+              </w:rPr>
+              <w:t>float</w:t>
+            </w:r>
+            <w:proofErr w:type="spellEnd"/>
+            <w:r>
+              <w:rPr>
+                <w:rFonts w:ascii="Courier New" w:hAnsi="Courier New" w:cs="Courier New"/>
+                <w:sz w:val="20"/>
+                <w:szCs w:val="20"/>
+                <w:lang w:val="uk-UA"/>
+              </w:rPr>
+              <w:t>(q1)</w:t>
+            </w:r>
+          </w:p>
+          <w:p>
+            <w:pPr>
+              <w:ind w:firstLine="0"/>
+              <w:rPr>
+                <w:rFonts w:ascii="Courier New" w:hAnsi="Courier New" w:cs="Courier New"/>
+                <w:sz w:val="20"/>
+                <w:szCs w:val="20"/>
+                <w:lang w:val="uk-UA"/>
+              </w:rPr>
+            </w:pPr>
+            <w:r>
+              <w:rPr>
+                <w:rFonts w:ascii="Courier New" w:hAnsi="Courier New" w:cs="Courier New"/>
+                <w:sz w:val="20"/>
+                <w:szCs w:val="20"/>
+                <w:lang w:val="uk-UA"/>
+              </w:rPr>
+              <w:t xml:space="preserve">    </w:t>
+            </w:r>
+            <w:proofErr w:type="spellStart"/>
+            <w:r>
+              <w:rPr>
+                <w:rFonts w:ascii="Courier New" w:hAnsi="Courier New" w:cs="Courier New"/>
+                <w:sz w:val="20"/>
+                <w:szCs w:val="20"/>
+                <w:lang w:val="uk-UA"/>
+              </w:rPr>
+              <w:t>except</w:t>
+            </w:r>
+            <w:proofErr w:type="spellEnd"/>
+            <w:r>
+              <w:rPr>
+                <w:rFonts w:ascii="Courier New" w:hAnsi="Courier New" w:cs="Courier New"/>
+                <w:sz w:val="20"/>
+                <w:szCs w:val="20"/>
+                <w:lang w:val="uk-UA"/>
+              </w:rPr>
+              <w:t xml:space="preserve"> </w:t>
+            </w:r>
+            <w:proofErr w:type="spellStart"/>
+            <w:r>
+              <w:rPr>
+                <w:rFonts w:ascii="Courier New" w:hAnsi="Courier New" w:cs="Courier New"/>
+                <w:sz w:val="20"/>
+                <w:szCs w:val="20"/>
+                <w:lang w:val="uk-UA"/>
+              </w:rPr>
+              <w:t>ValueError</w:t>
+            </w:r>
+            <w:proofErr w:type="spellEnd"/>
+            <w:r>
+              <w:rPr>
+                <w:rFonts w:ascii="Courier New" w:hAnsi="Courier New" w:cs="Courier New"/>
+                <w:sz w:val="20"/>
+                <w:szCs w:val="20"/>
+                <w:lang w:val="uk-UA"/>
+              </w:rPr>
+              <w:t>:</w:t>
+            </w:r>
+          </w:p>
+          <w:p>
+            <w:pPr>
+              <w:ind w:firstLine="0"/>
+              <w:rPr>
+                <w:rFonts w:ascii="Courier New" w:hAnsi="Courier New" w:cs="Courier New"/>
+                <w:sz w:val="20"/>
+                <w:szCs w:val="20"/>
+                <w:lang w:val="uk-UA"/>
+              </w:rPr>
+            </w:pPr>
+            <w:r>
+              <w:rPr>
+                <w:rFonts w:ascii="Courier New" w:hAnsi="Courier New" w:cs="Courier New"/>
+                <w:sz w:val="20"/>
+                <w:szCs w:val="20"/>
+                <w:lang w:val="uk-UA"/>
+              </w:rPr>
+              <w:t xml:space="preserve">        </w:t>
+            </w:r>
+            <w:proofErr w:type="spellStart"/>
+            <w:r>
+              <w:rPr>
+                <w:rFonts w:ascii="Courier New" w:hAnsi="Courier New" w:cs="Courier New"/>
+                <w:sz w:val="20"/>
+                <w:szCs w:val="20"/>
+                <w:lang w:val="uk-UA"/>
+              </w:rPr>
+              <w:t>print</w:t>
+            </w:r>
+            <w:proofErr w:type="spellEnd"/>
+            <w:r>
+              <w:rPr>
+                <w:rFonts w:ascii="Courier New" w:hAnsi="Courier New" w:cs="Courier New"/>
+                <w:sz w:val="20"/>
+                <w:szCs w:val="20"/>
+                <w:lang w:val="uk-UA"/>
+              </w:rPr>
+              <w:t>("Помилка! Будь ласка, введіть число.")</w:t>
+            </w:r>
+          </w:p>
+          <w:p>
+            <w:pPr>
+              <w:ind w:firstLine="0"/>
+              <w:rPr>
+                <w:rFonts w:ascii="Courier New" w:hAnsi="Courier New" w:cs="Courier New"/>
+                <w:sz w:val="20"/>
+                <w:szCs w:val="20"/>
+                <w:lang w:val="uk-UA"/>
+              </w:rPr>
+            </w:pPr>
+            <w:r>
+              <w:rPr>
+                <w:rFonts w:ascii="Courier New" w:hAnsi="Courier New" w:cs="Courier New"/>
+                <w:sz w:val="20"/>
+                <w:szCs w:val="20"/>
+                <w:lang w:val="uk-UA"/>
+              </w:rPr>
+              <w:t xml:space="preserve">        </w:t>
+            </w:r>
+            <w:proofErr w:type="spellStart"/>
+            <w:r>
+              <w:rPr>
+                <w:rFonts w:ascii="Courier New" w:hAnsi="Courier New" w:cs="Courier New"/>
+                <w:sz w:val="20"/>
+                <w:szCs w:val="20"/>
+                <w:lang w:val="uk-UA"/>
+              </w:rPr>
+              <w:t>continue</w:t>
+            </w:r>
+            <w:proofErr w:type="spellEnd"/>
+          </w:p>
+          <w:p>
+            <w:pPr>
+              <w:ind w:firstLine="0"/>
+              <w:rPr>
+                <w:rFonts w:ascii="Courier New" w:hAnsi="Courier New" w:cs="Courier New"/>
+                <w:sz w:val="20"/>
+                <w:szCs w:val="20"/>
+                <w:lang w:val="uk-UA"/>
+              </w:rPr>
+            </w:pPr>
+          </w:p>
+          <w:p>
+            <w:pPr>
+              <w:ind w:firstLine="0"/>
+              <w:rPr>
+                <w:rFonts w:ascii="Courier New" w:hAnsi="Courier New" w:cs="Courier New"/>
+                <w:sz w:val="20"/>
+                <w:szCs w:val="20"/>
+                <w:lang w:val="uk-UA"/>
+              </w:rPr>
+            </w:pPr>
+            <w:r>
+              <w:rPr>
+                <w:rFonts w:ascii="Courier New" w:hAnsi="Courier New" w:cs="Courier New"/>
+                <w:sz w:val="20"/>
+                <w:szCs w:val="20"/>
+                <w:lang w:val="uk-UA"/>
+              </w:rPr>
+              <w:t xml:space="preserve">    q2 = </w:t>
+            </w:r>
+            <w:proofErr w:type="spellStart"/>
+            <w:r>
+              <w:rPr>
+                <w:rFonts w:ascii="Courier New" w:hAnsi="Courier New" w:cs="Courier New"/>
+                <w:sz w:val="20"/>
+                <w:szCs w:val="20"/>
+                <w:lang w:val="uk-UA"/>
+              </w:rPr>
+              <w:t>input</w:t>
+            </w:r>
+            <w:proofErr w:type="spellEnd"/>
+            <w:r>
+              <w:rPr>
+                <w:rFonts w:ascii="Courier New" w:hAnsi="Courier New" w:cs="Courier New"/>
+                <w:sz w:val="20"/>
+                <w:szCs w:val="20"/>
+                <w:lang w:val="uk-UA"/>
+              </w:rPr>
+              <w:t>('Введіть число 2 або "</w:t>
+            </w:r>
+            <w:proofErr w:type="spellStart"/>
+            <w:r>
+              <w:rPr>
+                <w:rFonts w:ascii="Courier New" w:hAnsi="Courier New" w:cs="Courier New"/>
+                <w:sz w:val="20"/>
+                <w:szCs w:val="20"/>
+                <w:lang w:val="uk-UA"/>
+              </w:rPr>
+              <w:t>exit</w:t>
+            </w:r>
+            <w:proofErr w:type="spellEnd"/>
+            <w:r>
+              <w:rPr>
+                <w:rFonts w:ascii="Courier New" w:hAnsi="Courier New" w:cs="Courier New"/>
+                <w:sz w:val="20"/>
+                <w:szCs w:val="20"/>
+                <w:lang w:val="uk-UA"/>
+              </w:rPr>
+              <w:t>" для виходу: ')</w:t>
+            </w:r>
+          </w:p>
+          <w:p>
+            <w:pPr>
+              <w:ind w:firstLine="0"/>
+              <w:rPr>
+                <w:rFonts w:ascii="Courier New" w:hAnsi="Courier New" w:cs="Courier New"/>
+                <w:sz w:val="20"/>
+                <w:szCs w:val="20"/>
+                <w:lang w:val="uk-UA"/>
+              </w:rPr>
+            </w:pPr>
+            <w:r>
+              <w:rPr>
+                <w:rFonts w:ascii="Courier New" w:hAnsi="Courier New" w:cs="Courier New"/>
+                <w:sz w:val="20"/>
+                <w:szCs w:val="20"/>
+                <w:lang w:val="uk-UA"/>
+              </w:rPr>
+              <w:t xml:space="preserve">    </w:t>
+            </w:r>
+            <w:proofErr w:type="spellStart"/>
+            <w:r>
+              <w:rPr>
+                <w:rFonts w:ascii="Courier New" w:hAnsi="Courier New" w:cs="Courier New"/>
+                <w:sz w:val="20"/>
+                <w:szCs w:val="20"/>
+                <w:lang w:val="uk-UA"/>
+              </w:rPr>
+              <w:t>if</w:t>
+            </w:r>
+            <w:proofErr w:type="spellEnd"/>
+            <w:r>
+              <w:rPr>
+                <w:rFonts w:ascii="Courier New" w:hAnsi="Courier New" w:cs="Courier New"/>
+                <w:sz w:val="20"/>
+                <w:szCs w:val="20"/>
+                <w:lang w:val="uk-UA"/>
+              </w:rPr>
+              <w:t xml:space="preserve"> q2.lower() == '</w:t>
+            </w:r>
+            <w:proofErr w:type="spellStart"/>
+            <w:r>
+              <w:rPr>
+                <w:rFonts w:ascii="Courier New" w:hAnsi="Courier New" w:cs="Courier New"/>
+                <w:sz w:val="20"/>
+                <w:szCs w:val="20"/>
+                <w:lang w:val="uk-UA"/>
+              </w:rPr>
+              <w:t>exit</w:t>
+            </w:r>
+            <w:proofErr w:type="spellEnd"/>
+            <w:r>
+              <w:rPr>
+                <w:rFonts w:ascii="Courier New" w:hAnsi="Courier New" w:cs="Courier New"/>
+                <w:sz w:val="20"/>
+                <w:szCs w:val="20"/>
+                <w:lang w:val="uk-UA"/>
+              </w:rPr>
+              <w:t>':</w:t>
+            </w:r>
+          </w:p>
+          <w:p>
+            <w:pPr>
+              <w:ind w:firstLine="0"/>
+              <w:rPr>
+                <w:rFonts w:ascii="Courier New" w:hAnsi="Courier New" w:cs="Courier New"/>
+                <w:sz w:val="20"/>
+                <w:szCs w:val="20"/>
+                <w:lang w:val="uk-UA"/>
+              </w:rPr>
+            </w:pPr>
+            <w:r>
+              <w:rPr>
+                <w:rFonts w:ascii="Courier New" w:hAnsi="Courier New" w:cs="Courier New"/>
+                <w:sz w:val="20"/>
+                <w:szCs w:val="20"/>
+                <w:lang w:val="uk-UA"/>
+              </w:rPr>
+              <w:t xml:space="preserve">        </w:t>
+            </w:r>
+            <w:proofErr w:type="spellStart"/>
+            <w:r>
+              <w:rPr>
+                <w:rFonts w:ascii="Courier New" w:hAnsi="Courier New" w:cs="Courier New"/>
+                <w:sz w:val="20"/>
+                <w:szCs w:val="20"/>
+                <w:lang w:val="uk-UA"/>
+              </w:rPr>
+              <w:t>print</w:t>
+            </w:r>
+            <w:proofErr w:type="spellEnd"/>
+            <w:r>
+              <w:rPr>
+                <w:rFonts w:ascii="Courier New" w:hAnsi="Courier New" w:cs="Courier New"/>
+                <w:sz w:val="20"/>
+                <w:szCs w:val="20"/>
+                <w:lang w:val="uk-UA"/>
+              </w:rPr>
+              <w:t>("Завершення програми. До побачення!")</w:t>
+            </w:r>
+          </w:p>
+          <w:p>
+            <w:pPr>
+              <w:ind w:firstLine="0"/>
+              <w:rPr>
+                <w:rFonts w:ascii="Courier New" w:hAnsi="Courier New" w:cs="Courier New"/>
+                <w:sz w:val="20"/>
+                <w:szCs w:val="20"/>
+                <w:lang w:val="uk-UA"/>
+              </w:rPr>
+            </w:pPr>
+            <w:r>
+              <w:rPr>
+                <w:rFonts w:ascii="Courier New" w:hAnsi="Courier New" w:cs="Courier New"/>
+                <w:sz w:val="20"/>
+                <w:szCs w:val="20"/>
+                <w:lang w:val="uk-UA"/>
+              </w:rPr>
+              <w:t xml:space="preserve">        </w:t>
+            </w:r>
+            <w:proofErr w:type="spellStart"/>
+            <w:r>
+              <w:rPr>
+                <w:rFonts w:ascii="Courier New" w:hAnsi="Courier New" w:cs="Courier New"/>
+                <w:sz w:val="20"/>
+                <w:szCs w:val="20"/>
+                <w:lang w:val="uk-UA"/>
+              </w:rPr>
+              <w:t>break</w:t>
+            </w:r>
+            <w:proofErr w:type="spellEnd"/>
+          </w:p>
+          <w:p>
+            <w:pPr>
+              <w:ind w:firstLine="0"/>
+              <w:rPr>
+                <w:rFonts w:ascii="Courier New" w:hAnsi="Courier New" w:cs="Courier New"/>
+                <w:sz w:val="20"/>
+                <w:szCs w:val="20"/>
+                <w:lang w:val="uk-UA"/>
+              </w:rPr>
+            </w:pPr>
+            <w:r>
+              <w:rPr>
+                <w:rFonts w:ascii="Courier New" w:hAnsi="Courier New" w:cs="Courier New"/>
+                <w:sz w:val="20"/>
+                <w:szCs w:val="20"/>
+                <w:lang w:val="uk-UA"/>
+              </w:rPr>
+              <w:t xml:space="preserve">    </w:t>
+            </w:r>
+            <w:proofErr w:type="spellStart"/>
+            <w:r>
+              <w:rPr>
+                <w:rFonts w:ascii="Courier New" w:hAnsi="Courier New" w:cs="Courier New"/>
+                <w:sz w:val="20"/>
+                <w:szCs w:val="20"/>
+                <w:lang w:val="uk-UA"/>
+              </w:rPr>
+              <w:t>try</w:t>
+            </w:r>
+            <w:proofErr w:type="spellEnd"/>
+            <w:r>
+              <w:rPr>
+                <w:rFonts w:ascii="Courier New" w:hAnsi="Courier New" w:cs="Courier New"/>
+                <w:sz w:val="20"/>
+                <w:szCs w:val="20"/>
+                <w:lang w:val="uk-UA"/>
+              </w:rPr>
+              <w:t>:</w:t>
+            </w:r>
+          </w:p>
+          <w:p>
+            <w:pPr>
+              <w:ind w:firstLine="0"/>
+              <w:rPr>
+                <w:rFonts w:ascii="Courier New" w:hAnsi="Courier New" w:cs="Courier New"/>
+                <w:sz w:val="20"/>
+                <w:szCs w:val="20"/>
+                <w:lang w:val="uk-UA"/>
+              </w:rPr>
+            </w:pPr>
+            <w:r>
+              <w:rPr>
+                <w:rFonts w:ascii="Courier New" w:hAnsi="Courier New" w:cs="Courier New"/>
+                <w:sz w:val="20"/>
+                <w:szCs w:val="20"/>
+                <w:lang w:val="uk-UA"/>
+              </w:rPr>
+              <w:t xml:space="preserve">        q2 = </w:t>
+            </w:r>
+            <w:proofErr w:type="spellStart"/>
+            <w:r>
+              <w:rPr>
+                <w:rFonts w:ascii="Courier New" w:hAnsi="Courier New" w:cs="Courier New"/>
+                <w:sz w:val="20"/>
+                <w:szCs w:val="20"/>
+                <w:lang w:val="uk-UA"/>
+              </w:rPr>
+              <w:t>float</w:t>
+            </w:r>
+            <w:proofErr w:type="spellEnd"/>
+            <w:r>
+              <w:rPr>
+                <w:rFonts w:ascii="Courier New" w:hAnsi="Courier New" w:cs="Courier New"/>
+                <w:sz w:val="20"/>
+                <w:szCs w:val="20"/>
+                <w:lang w:val="uk-UA"/>
+              </w:rPr>
+              <w:t>(q2)</w:t>
+            </w:r>
+          </w:p>
+          <w:p>
+            <w:pPr>
+              <w:ind w:firstLine="0"/>
+              <w:rPr>
+                <w:rFonts w:ascii="Courier New" w:hAnsi="Courier New" w:cs="Courier New"/>
+                <w:sz w:val="20"/>
+                <w:szCs w:val="20"/>
+                <w:lang w:val="uk-UA"/>
+              </w:rPr>
+            </w:pPr>
+            <w:r>
+              <w:rPr>
+                <w:rFonts w:ascii="Courier New" w:hAnsi="Courier New" w:cs="Courier New"/>
+                <w:sz w:val="20"/>
+                <w:szCs w:val="20"/>
+                <w:lang w:val="uk-UA"/>
+              </w:rPr>
+              <w:t xml:space="preserve">    </w:t>
+            </w:r>
+            <w:proofErr w:type="spellStart"/>
+            <w:r>
+              <w:rPr>
+                <w:rFonts w:ascii="Courier New" w:hAnsi="Courier New" w:cs="Courier New"/>
+                <w:sz w:val="20"/>
+                <w:szCs w:val="20"/>
+                <w:lang w:val="uk-UA"/>
+              </w:rPr>
+              <w:t>except</w:t>
+            </w:r>
+            <w:proofErr w:type="spellEnd"/>
+            <w:r>
+              <w:rPr>
+                <w:rFonts w:ascii="Courier New" w:hAnsi="Courier New" w:cs="Courier New"/>
+                <w:sz w:val="20"/>
+                <w:szCs w:val="20"/>
+                <w:lang w:val="uk-UA"/>
+              </w:rPr>
+              <w:t xml:space="preserve"> </w:t>
+            </w:r>
+            <w:proofErr w:type="spellStart"/>
+            <w:r>
+              <w:rPr>
+                <w:rFonts w:ascii="Courier New" w:hAnsi="Courier New" w:cs="Courier New"/>
+                <w:sz w:val="20"/>
+                <w:szCs w:val="20"/>
+                <w:lang w:val="uk-UA"/>
+              </w:rPr>
+              <w:t>ValueError</w:t>
+            </w:r>
+            <w:proofErr w:type="spellEnd"/>
+            <w:r>
+              <w:rPr>
+                <w:rFonts w:ascii="Courier New" w:hAnsi="Courier New" w:cs="Courier New"/>
+                <w:sz w:val="20"/>
+                <w:szCs w:val="20"/>
+                <w:lang w:val="uk-UA"/>
+              </w:rPr>
+              <w:t>:</w:t>
+            </w:r>
+          </w:p>
+          <w:p>
+            <w:pPr>
+              <w:ind w:firstLine="0"/>
+              <w:rPr>
+                <w:rFonts w:ascii="Courier New" w:hAnsi="Courier New" w:cs="Courier New"/>
+                <w:sz w:val="20"/>
+                <w:szCs w:val="20"/>
+                <w:lang w:val="uk-UA"/>
+              </w:rPr>
+            </w:pPr>
+            <w:r>
+              <w:rPr>
+                <w:rFonts w:ascii="Courier New" w:hAnsi="Courier New" w:cs="Courier New"/>
+                <w:sz w:val="20"/>
+                <w:szCs w:val="20"/>
+                <w:lang w:val="uk-UA"/>
+              </w:rPr>
+              <w:t xml:space="preserve">        </w:t>
+            </w:r>
+            <w:proofErr w:type="spellStart"/>
+            <w:r>
+              <w:rPr>
+                <w:rFonts w:ascii="Courier New" w:hAnsi="Courier New" w:cs="Courier New"/>
+                <w:sz w:val="20"/>
+                <w:szCs w:val="20"/>
+                <w:lang w:val="uk-UA"/>
+              </w:rPr>
+              <w:t>print</w:t>
+            </w:r>
+            <w:proofErr w:type="spellEnd"/>
+            <w:r>
+              <w:rPr>
+                <w:rFonts w:ascii="Courier New" w:hAnsi="Courier New" w:cs="Courier New"/>
+                <w:sz w:val="20"/>
+                <w:szCs w:val="20"/>
+                <w:lang w:val="uk-UA"/>
+              </w:rPr>
+              <w:t>("Помилка! Будь ласка, введіть число.")</w:t>
+            </w:r>
+          </w:p>
+          <w:p>
+            <w:pPr>
+              <w:ind w:firstLine="0"/>
+              <w:rPr>
+                <w:rFonts w:ascii="Courier New" w:hAnsi="Courier New" w:cs="Courier New"/>
+                <w:sz w:val="20"/>
+                <w:szCs w:val="20"/>
+                <w:lang w:val="uk-UA"/>
+              </w:rPr>
+            </w:pPr>
+            <w:r>
+              <w:rPr>
+                <w:rFonts w:ascii="Courier New" w:hAnsi="Courier New" w:cs="Courier New"/>
+                <w:sz w:val="20"/>
+                <w:szCs w:val="20"/>
+                <w:lang w:val="uk-UA"/>
+              </w:rPr>
+              <w:lastRenderedPageBreak/>
+              <w:t xml:space="preserve">        </w:t>
+            </w:r>
+            <w:proofErr w:type="spellStart"/>
+            <w:r>
+              <w:rPr>
+                <w:rFonts w:ascii="Courier New" w:hAnsi="Courier New" w:cs="Courier New"/>
+                <w:sz w:val="20"/>
+                <w:szCs w:val="20"/>
+                <w:lang w:val="uk-UA"/>
+              </w:rPr>
+              <w:t>continue</w:t>
+            </w:r>
+            <w:proofErr w:type="spellEnd"/>
+          </w:p>
+          <w:p>
+            <w:pPr>
+              <w:ind w:firstLine="0"/>
+              <w:rPr>
+                <w:rFonts w:ascii="Courier New" w:hAnsi="Courier New" w:cs="Courier New"/>
+                <w:sz w:val="20"/>
+                <w:szCs w:val="20"/>
+                <w:lang w:val="uk-UA"/>
+              </w:rPr>
+            </w:pPr>
+          </w:p>
+          <w:p>
+            <w:pPr>
+              <w:ind w:firstLine="0"/>
+              <w:rPr>
+                <w:rFonts w:ascii="Courier New" w:hAnsi="Courier New" w:cs="Courier New"/>
+                <w:sz w:val="20"/>
+                <w:szCs w:val="20"/>
+                <w:lang w:val="uk-UA"/>
+              </w:rPr>
+            </w:pPr>
+            <w:r>
+              <w:rPr>
+                <w:rFonts w:ascii="Courier New" w:hAnsi="Courier New" w:cs="Courier New"/>
+                <w:sz w:val="20"/>
+                <w:szCs w:val="20"/>
+                <w:lang w:val="uk-UA"/>
+              </w:rPr>
+              <w:t xml:space="preserve">    v = </w:t>
+            </w:r>
+            <w:proofErr w:type="spellStart"/>
+            <w:r>
+              <w:rPr>
+                <w:rFonts w:ascii="Courier New" w:hAnsi="Courier New" w:cs="Courier New"/>
+                <w:sz w:val="20"/>
+                <w:szCs w:val="20"/>
+                <w:lang w:val="uk-UA"/>
+              </w:rPr>
+              <w:t>input</w:t>
+            </w:r>
+            <w:proofErr w:type="spellEnd"/>
+            <w:r>
+              <w:rPr>
+                <w:rFonts w:ascii="Courier New" w:hAnsi="Courier New" w:cs="Courier New"/>
+                <w:sz w:val="20"/>
+                <w:szCs w:val="20"/>
+                <w:lang w:val="uk-UA"/>
+              </w:rPr>
+              <w:t>('Яку саме операцію вам треба провести? \n 1. Додавання \n 2. Віднімання \n 3. Ділення \n 4. Множення \n Введіть номер операції або "</w:t>
+            </w:r>
+            <w:proofErr w:type="spellStart"/>
+            <w:r>
+              <w:rPr>
+                <w:rFonts w:ascii="Courier New" w:hAnsi="Courier New" w:cs="Courier New"/>
+                <w:sz w:val="20"/>
+                <w:szCs w:val="20"/>
+                <w:lang w:val="uk-UA"/>
+              </w:rPr>
+              <w:t>exit</w:t>
+            </w:r>
+            <w:proofErr w:type="spellEnd"/>
+            <w:r>
+              <w:rPr>
+                <w:rFonts w:ascii="Courier New" w:hAnsi="Courier New" w:cs="Courier New"/>
+                <w:sz w:val="20"/>
+                <w:szCs w:val="20"/>
+                <w:lang w:val="uk-UA"/>
+              </w:rPr>
+              <w:t>" для виходу: ')</w:t>
+            </w:r>
+          </w:p>
+          <w:p>
+            <w:pPr>
+              <w:ind w:firstLine="0"/>
+              <w:rPr>
+                <w:rFonts w:ascii="Courier New" w:hAnsi="Courier New" w:cs="Courier New"/>
+                <w:sz w:val="20"/>
+                <w:szCs w:val="20"/>
+                <w:lang w:val="uk-UA"/>
+              </w:rPr>
+            </w:pPr>
+            <w:r>
+              <w:rPr>
+                <w:rFonts w:ascii="Courier New" w:hAnsi="Courier New" w:cs="Courier New"/>
+                <w:sz w:val="20"/>
+                <w:szCs w:val="20"/>
+                <w:lang w:val="uk-UA"/>
+              </w:rPr>
+              <w:t xml:space="preserve">    </w:t>
+            </w:r>
+            <w:proofErr w:type="spellStart"/>
+            <w:r>
+              <w:rPr>
+                <w:rFonts w:ascii="Courier New" w:hAnsi="Courier New" w:cs="Courier New"/>
+                <w:sz w:val="20"/>
+                <w:szCs w:val="20"/>
+                <w:lang w:val="uk-UA"/>
+              </w:rPr>
+              <w:t>if</w:t>
+            </w:r>
+            <w:proofErr w:type="spellEnd"/>
+            <w:r>
+              <w:rPr>
+                <w:rFonts w:ascii="Courier New" w:hAnsi="Courier New" w:cs="Courier New"/>
+                <w:sz w:val="20"/>
+                <w:szCs w:val="20"/>
+                <w:lang w:val="uk-UA"/>
+              </w:rPr>
+              <w:t xml:space="preserve"> </w:t>
+            </w:r>
+            <w:proofErr w:type="spellStart"/>
+            <w:r>
+              <w:rPr>
+                <w:rFonts w:ascii="Courier New" w:hAnsi="Courier New" w:cs="Courier New"/>
+                <w:sz w:val="20"/>
+                <w:szCs w:val="20"/>
+                <w:lang w:val="uk-UA"/>
+              </w:rPr>
+              <w:t>v.lower</w:t>
+            </w:r>
+            <w:proofErr w:type="spellEnd"/>
+            <w:r>
+              <w:rPr>
+                <w:rFonts w:ascii="Courier New" w:hAnsi="Courier New" w:cs="Courier New"/>
+                <w:sz w:val="20"/>
+                <w:szCs w:val="20"/>
+                <w:lang w:val="uk-UA"/>
+              </w:rPr>
+              <w:t>() == '</w:t>
+            </w:r>
+            <w:proofErr w:type="spellStart"/>
+            <w:r>
+              <w:rPr>
+                <w:rFonts w:ascii="Courier New" w:hAnsi="Courier New" w:cs="Courier New"/>
+                <w:sz w:val="20"/>
+                <w:szCs w:val="20"/>
+                <w:lang w:val="uk-UA"/>
+              </w:rPr>
+              <w:t>exit</w:t>
+            </w:r>
+            <w:proofErr w:type="spellEnd"/>
+            <w:r>
+              <w:rPr>
+                <w:rFonts w:ascii="Courier New" w:hAnsi="Courier New" w:cs="Courier New"/>
+                <w:sz w:val="20"/>
+                <w:szCs w:val="20"/>
+                <w:lang w:val="uk-UA"/>
+              </w:rPr>
+              <w:t>':</w:t>
+            </w:r>
+          </w:p>
+          <w:p>
+            <w:pPr>
+              <w:ind w:firstLine="0"/>
+              <w:rPr>
+                <w:rFonts w:ascii="Courier New" w:hAnsi="Courier New" w:cs="Courier New"/>
+                <w:sz w:val="20"/>
+                <w:szCs w:val="20"/>
+                <w:lang w:val="uk-UA"/>
+              </w:rPr>
+            </w:pPr>
+            <w:r>
+              <w:rPr>
+                <w:rFonts w:ascii="Courier New" w:hAnsi="Courier New" w:cs="Courier New"/>
+                <w:sz w:val="20"/>
+                <w:szCs w:val="20"/>
+                <w:lang w:val="uk-UA"/>
+              </w:rPr>
+              <w:t xml:space="preserve">        </w:t>
+            </w:r>
+            <w:proofErr w:type="spellStart"/>
+            <w:r>
+              <w:rPr>
+                <w:rFonts w:ascii="Courier New" w:hAnsi="Courier New" w:cs="Courier New"/>
+                <w:sz w:val="20"/>
+                <w:szCs w:val="20"/>
+                <w:lang w:val="uk-UA"/>
+              </w:rPr>
+              <w:t>print</w:t>
+            </w:r>
+            <w:proofErr w:type="spellEnd"/>
+            <w:r>
+              <w:rPr>
+                <w:rFonts w:ascii="Courier New" w:hAnsi="Courier New" w:cs="Courier New"/>
+                <w:sz w:val="20"/>
+                <w:szCs w:val="20"/>
+                <w:lang w:val="uk-UA"/>
+              </w:rPr>
+              <w:t>("Завершення програми. До побачення!")</w:t>
+            </w:r>
+          </w:p>
+          <w:p>
+            <w:pPr>
+              <w:ind w:firstLine="0"/>
+              <w:rPr>
+                <w:rFonts w:ascii="Courier New" w:hAnsi="Courier New" w:cs="Courier New"/>
+                <w:sz w:val="20"/>
+                <w:szCs w:val="20"/>
+                <w:lang w:val="uk-UA"/>
+              </w:rPr>
+            </w:pPr>
+            <w:r>
+              <w:rPr>
+                <w:rFonts w:ascii="Courier New" w:hAnsi="Courier New" w:cs="Courier New"/>
+                <w:sz w:val="20"/>
+                <w:szCs w:val="20"/>
+                <w:lang w:val="uk-UA"/>
+              </w:rPr>
+              <w:t xml:space="preserve">        </w:t>
+            </w:r>
+            <w:proofErr w:type="spellStart"/>
+            <w:r>
+              <w:rPr>
+                <w:rFonts w:ascii="Courier New" w:hAnsi="Courier New" w:cs="Courier New"/>
+                <w:sz w:val="20"/>
+                <w:szCs w:val="20"/>
+                <w:lang w:val="uk-UA"/>
+              </w:rPr>
+              <w:t>break</w:t>
+            </w:r>
+            <w:proofErr w:type="spellEnd"/>
+          </w:p>
+          <w:p>
+            <w:pPr>
+              <w:ind w:firstLine="0"/>
+              <w:rPr>
+                <w:rFonts w:ascii="Courier New" w:hAnsi="Courier New" w:cs="Courier New"/>
+                <w:sz w:val="20"/>
+                <w:szCs w:val="20"/>
+                <w:lang w:val="uk-UA"/>
+              </w:rPr>
+            </w:pPr>
+          </w:p>
+          <w:p>
+            <w:pPr>
+              <w:ind w:firstLine="0"/>
+              <w:rPr>
+                <w:rFonts w:ascii="Courier New" w:hAnsi="Courier New" w:cs="Courier New"/>
+                <w:sz w:val="20"/>
+                <w:szCs w:val="20"/>
+                <w:lang w:val="uk-UA"/>
+              </w:rPr>
+            </w:pPr>
+            <w:r>
+              <w:rPr>
+                <w:rFonts w:ascii="Courier New" w:hAnsi="Courier New" w:cs="Courier New"/>
+                <w:sz w:val="20"/>
+                <w:szCs w:val="20"/>
+                <w:lang w:val="uk-UA"/>
+              </w:rPr>
+              <w:t xml:space="preserve">    </w:t>
+            </w:r>
+            <w:proofErr w:type="spellStart"/>
+            <w:r>
+              <w:rPr>
+                <w:rFonts w:ascii="Courier New" w:hAnsi="Courier New" w:cs="Courier New"/>
+                <w:sz w:val="20"/>
+                <w:szCs w:val="20"/>
+                <w:lang w:val="uk-UA"/>
+              </w:rPr>
+              <w:t>try</w:t>
+            </w:r>
+            <w:proofErr w:type="spellEnd"/>
+            <w:r>
+              <w:rPr>
+                <w:rFonts w:ascii="Courier New" w:hAnsi="Courier New" w:cs="Courier New"/>
+                <w:sz w:val="20"/>
+                <w:szCs w:val="20"/>
+                <w:lang w:val="uk-UA"/>
+              </w:rPr>
+              <w:t>:</w:t>
+            </w:r>
+          </w:p>
+          <w:p>
+            <w:pPr>
+              <w:ind w:firstLine="0"/>
+              <w:rPr>
+                <w:rFonts w:ascii="Courier New" w:hAnsi="Courier New" w:cs="Courier New"/>
+                <w:sz w:val="20"/>
+                <w:szCs w:val="20"/>
+                <w:lang w:val="uk-UA"/>
+              </w:rPr>
+            </w:pPr>
+            <w:r>
+              <w:rPr>
+                <w:rFonts w:ascii="Courier New" w:hAnsi="Courier New" w:cs="Courier New"/>
+                <w:sz w:val="20"/>
+                <w:szCs w:val="20"/>
+                <w:lang w:val="uk-UA"/>
+              </w:rPr>
+              <w:t xml:space="preserve">        v = </w:t>
+            </w:r>
+            <w:proofErr w:type="spellStart"/>
+            <w:r>
+              <w:rPr>
+                <w:rFonts w:ascii="Courier New" w:hAnsi="Courier New" w:cs="Courier New"/>
+                <w:sz w:val="20"/>
+                <w:szCs w:val="20"/>
+                <w:lang w:val="uk-UA"/>
+              </w:rPr>
+              <w:t>int</w:t>
+            </w:r>
+            <w:proofErr w:type="spellEnd"/>
+            <w:r>
+              <w:rPr>
+                <w:rFonts w:ascii="Courier New" w:hAnsi="Courier New" w:cs="Courier New"/>
+                <w:sz w:val="20"/>
+                <w:szCs w:val="20"/>
+                <w:lang w:val="uk-UA"/>
+              </w:rPr>
+              <w:t>(v)</w:t>
+            </w:r>
+          </w:p>
+          <w:p>
+            <w:pPr>
+              <w:ind w:firstLine="0"/>
+              <w:rPr>
+                <w:rFonts w:ascii="Courier New" w:hAnsi="Courier New" w:cs="Courier New"/>
+                <w:sz w:val="20"/>
+                <w:szCs w:val="20"/>
+                <w:lang w:val="uk-UA"/>
+              </w:rPr>
+            </w:pPr>
+            <w:r>
+              <w:rPr>
+                <w:rFonts w:ascii="Courier New" w:hAnsi="Courier New" w:cs="Courier New"/>
+                <w:sz w:val="20"/>
+                <w:szCs w:val="20"/>
+                <w:lang w:val="uk-UA"/>
+              </w:rPr>
+              <w:t xml:space="preserve">    </w:t>
+            </w:r>
+            <w:proofErr w:type="spellStart"/>
+            <w:r>
+              <w:rPr>
+                <w:rFonts w:ascii="Courier New" w:hAnsi="Courier New" w:cs="Courier New"/>
+                <w:sz w:val="20"/>
+                <w:szCs w:val="20"/>
+                <w:lang w:val="uk-UA"/>
+              </w:rPr>
+              <w:t>except</w:t>
+            </w:r>
+            <w:proofErr w:type="spellEnd"/>
+            <w:r>
+              <w:rPr>
+                <w:rFonts w:ascii="Courier New" w:hAnsi="Courier New" w:cs="Courier New"/>
+                <w:sz w:val="20"/>
+                <w:szCs w:val="20"/>
+                <w:lang w:val="uk-UA"/>
+              </w:rPr>
+              <w:t xml:space="preserve"> </w:t>
+            </w:r>
+            <w:proofErr w:type="spellStart"/>
+            <w:r>
+              <w:rPr>
+                <w:rFonts w:ascii="Courier New" w:hAnsi="Courier New" w:cs="Courier New"/>
+                <w:sz w:val="20"/>
+                <w:szCs w:val="20"/>
+                <w:lang w:val="uk-UA"/>
+              </w:rPr>
+              <w:t>ValueError</w:t>
+            </w:r>
+            <w:proofErr w:type="spellEnd"/>
+            <w:r>
+              <w:rPr>
+                <w:rFonts w:ascii="Courier New" w:hAnsi="Courier New" w:cs="Courier New"/>
+                <w:sz w:val="20"/>
+                <w:szCs w:val="20"/>
+                <w:lang w:val="uk-UA"/>
+              </w:rPr>
+              <w:t>:</w:t>
+            </w:r>
+          </w:p>
+          <w:p>
+            <w:pPr>
+              <w:ind w:firstLine="0"/>
+              <w:rPr>
+                <w:rFonts w:ascii="Courier New" w:hAnsi="Courier New" w:cs="Courier New"/>
+                <w:sz w:val="20"/>
+                <w:szCs w:val="20"/>
+                <w:lang w:val="uk-UA"/>
+              </w:rPr>
+            </w:pPr>
+            <w:r>
+              <w:rPr>
+                <w:rFonts w:ascii="Courier New" w:hAnsi="Courier New" w:cs="Courier New"/>
+                <w:sz w:val="20"/>
+                <w:szCs w:val="20"/>
+                <w:lang w:val="uk-UA"/>
+              </w:rPr>
+              <w:t xml:space="preserve">        </w:t>
+            </w:r>
+            <w:proofErr w:type="spellStart"/>
+            <w:r>
+              <w:rPr>
+                <w:rFonts w:ascii="Courier New" w:hAnsi="Courier New" w:cs="Courier New"/>
+                <w:sz w:val="20"/>
+                <w:szCs w:val="20"/>
+                <w:lang w:val="uk-UA"/>
+              </w:rPr>
+              <w:t>print</w:t>
+            </w:r>
+            <w:proofErr w:type="spellEnd"/>
+            <w:r>
+              <w:rPr>
+                <w:rFonts w:ascii="Courier New" w:hAnsi="Courier New" w:cs="Courier New"/>
+                <w:sz w:val="20"/>
+                <w:szCs w:val="20"/>
+                <w:lang w:val="uk-UA"/>
+              </w:rPr>
+              <w:t>("Помилка! Будь ласка, введіть номер операції.")</w:t>
+            </w:r>
+          </w:p>
+          <w:p>
+            <w:pPr>
+              <w:ind w:firstLine="0"/>
+              <w:rPr>
+                <w:rFonts w:ascii="Courier New" w:hAnsi="Courier New" w:cs="Courier New"/>
+                <w:sz w:val="20"/>
+                <w:szCs w:val="20"/>
+                <w:lang w:val="uk-UA"/>
+              </w:rPr>
+            </w:pPr>
+            <w:r>
+              <w:rPr>
+                <w:rFonts w:ascii="Courier New" w:hAnsi="Courier New" w:cs="Courier New"/>
+                <w:sz w:val="20"/>
+                <w:szCs w:val="20"/>
+                <w:lang w:val="uk-UA"/>
+              </w:rPr>
+              <w:t xml:space="preserve">        </w:t>
+            </w:r>
+            <w:proofErr w:type="spellStart"/>
+            <w:r>
+              <w:rPr>
+                <w:rFonts w:ascii="Courier New" w:hAnsi="Courier New" w:cs="Courier New"/>
+                <w:sz w:val="20"/>
+                <w:szCs w:val="20"/>
+                <w:lang w:val="uk-UA"/>
+              </w:rPr>
+              <w:t>continue</w:t>
+            </w:r>
+            <w:proofErr w:type="spellEnd"/>
+          </w:p>
+          <w:p>
+            <w:pPr>
+              <w:ind w:firstLine="0"/>
+              <w:rPr>
+                <w:rFonts w:ascii="Courier New" w:hAnsi="Courier New" w:cs="Courier New"/>
+                <w:sz w:val="20"/>
+                <w:szCs w:val="20"/>
+                <w:lang w:val="uk-UA"/>
+              </w:rPr>
+            </w:pPr>
+          </w:p>
+          <w:p>
+            <w:pPr>
+              <w:ind w:firstLine="0"/>
+              <w:rPr>
+                <w:rFonts w:ascii="Courier New" w:hAnsi="Courier New" w:cs="Courier New"/>
+                <w:sz w:val="20"/>
+                <w:szCs w:val="20"/>
+                <w:lang w:val="uk-UA"/>
+              </w:rPr>
+            </w:pPr>
+            <w:r>
+              <w:rPr>
+                <w:rFonts w:ascii="Courier New" w:hAnsi="Courier New" w:cs="Courier New"/>
+                <w:sz w:val="20"/>
+                <w:szCs w:val="20"/>
+                <w:lang w:val="uk-UA"/>
+              </w:rPr>
+              <w:t xml:space="preserve">    </w:t>
+            </w:r>
+            <w:proofErr w:type="spellStart"/>
+            <w:r>
+              <w:rPr>
+                <w:rFonts w:ascii="Courier New" w:hAnsi="Courier New" w:cs="Courier New"/>
+                <w:sz w:val="20"/>
+                <w:szCs w:val="20"/>
+                <w:lang w:val="uk-UA"/>
+              </w:rPr>
+              <w:t>if</w:t>
+            </w:r>
+            <w:proofErr w:type="spellEnd"/>
+            <w:r>
+              <w:rPr>
+                <w:rFonts w:ascii="Courier New" w:hAnsi="Courier New" w:cs="Courier New"/>
+                <w:sz w:val="20"/>
+                <w:szCs w:val="20"/>
+                <w:lang w:val="uk-UA"/>
+              </w:rPr>
+              <w:t xml:space="preserve"> v </w:t>
+            </w:r>
+            <w:proofErr w:type="spellStart"/>
+            <w:r>
+              <w:rPr>
+                <w:rFonts w:ascii="Courier New" w:hAnsi="Courier New" w:cs="Courier New"/>
+                <w:sz w:val="20"/>
+                <w:szCs w:val="20"/>
+                <w:lang w:val="uk-UA"/>
+              </w:rPr>
+              <w:t>not</w:t>
+            </w:r>
+            <w:proofErr w:type="spellEnd"/>
+            <w:r>
+              <w:rPr>
+                <w:rFonts w:ascii="Courier New" w:hAnsi="Courier New" w:cs="Courier New"/>
+                <w:sz w:val="20"/>
+                <w:szCs w:val="20"/>
+                <w:lang w:val="uk-UA"/>
+              </w:rPr>
+              <w:t xml:space="preserve"> </w:t>
+            </w:r>
+            <w:proofErr w:type="spellStart"/>
+            <w:r>
+              <w:rPr>
+                <w:rFonts w:ascii="Courier New" w:hAnsi="Courier New" w:cs="Courier New"/>
+                <w:sz w:val="20"/>
+                <w:szCs w:val="20"/>
+                <w:lang w:val="uk-UA"/>
+              </w:rPr>
+              <w:t>in</w:t>
+            </w:r>
+            <w:proofErr w:type="spellEnd"/>
+            <w:r>
+              <w:rPr>
+                <w:rFonts w:ascii="Courier New" w:hAnsi="Courier New" w:cs="Courier New"/>
+                <w:sz w:val="20"/>
+                <w:szCs w:val="20"/>
+                <w:lang w:val="uk-UA"/>
+              </w:rPr>
+              <w:t xml:space="preserve"> [1, 2, 3, 4]:</w:t>
+            </w:r>
+          </w:p>
+          <w:p>
+            <w:pPr>
+              <w:ind w:firstLine="0"/>
+              <w:rPr>
+                <w:rFonts w:ascii="Courier New" w:hAnsi="Courier New" w:cs="Courier New"/>
+                <w:sz w:val="20"/>
+                <w:szCs w:val="20"/>
+                <w:lang w:val="uk-UA"/>
+              </w:rPr>
+            </w:pPr>
+            <w:r>
+              <w:rPr>
+                <w:rFonts w:ascii="Courier New" w:hAnsi="Courier New" w:cs="Courier New"/>
+                <w:sz w:val="20"/>
+                <w:szCs w:val="20"/>
+                <w:lang w:val="uk-UA"/>
+              </w:rPr>
+              <w:t xml:space="preserve">        </w:t>
+            </w:r>
+            <w:proofErr w:type="spellStart"/>
+            <w:r>
+              <w:rPr>
+                <w:rFonts w:ascii="Courier New" w:hAnsi="Courier New" w:cs="Courier New"/>
+                <w:sz w:val="20"/>
+                <w:szCs w:val="20"/>
+                <w:lang w:val="uk-UA"/>
+              </w:rPr>
+              <w:t>print</w:t>
+            </w:r>
+            <w:proofErr w:type="spellEnd"/>
+            <w:r>
+              <w:rPr>
+                <w:rFonts w:ascii="Courier New" w:hAnsi="Courier New" w:cs="Courier New"/>
+                <w:sz w:val="20"/>
+                <w:szCs w:val="20"/>
+                <w:lang w:val="uk-UA"/>
+              </w:rPr>
+              <w:t>("Помилка! Невірний номер операції.")</w:t>
+            </w:r>
+          </w:p>
+          <w:p>
+            <w:pPr>
+              <w:ind w:firstLine="0"/>
+              <w:rPr>
+                <w:rFonts w:ascii="Courier New" w:hAnsi="Courier New" w:cs="Courier New"/>
+                <w:sz w:val="20"/>
+                <w:szCs w:val="20"/>
+                <w:lang w:val="uk-UA"/>
+              </w:rPr>
+            </w:pPr>
+            <w:r>
+              <w:rPr>
+                <w:rFonts w:ascii="Courier New" w:hAnsi="Courier New" w:cs="Courier New"/>
+                <w:sz w:val="20"/>
+                <w:szCs w:val="20"/>
+                <w:lang w:val="uk-UA"/>
+              </w:rPr>
+              <w:t xml:space="preserve">        </w:t>
+            </w:r>
+            <w:proofErr w:type="spellStart"/>
+            <w:r>
+              <w:rPr>
+                <w:rFonts w:ascii="Courier New" w:hAnsi="Courier New" w:cs="Courier New"/>
+                <w:sz w:val="20"/>
+                <w:szCs w:val="20"/>
+                <w:lang w:val="uk-UA"/>
+              </w:rPr>
+              <w:t>continue</w:t>
+            </w:r>
+            <w:proofErr w:type="spellEnd"/>
+          </w:p>
+          <w:p>
+            <w:pPr>
+              <w:ind w:firstLine="0"/>
+              <w:rPr>
+                <w:rFonts w:ascii="Courier New" w:hAnsi="Courier New" w:cs="Courier New"/>
+                <w:sz w:val="20"/>
+                <w:szCs w:val="20"/>
+                <w:lang w:val="uk-UA"/>
+              </w:rPr>
+            </w:pPr>
+          </w:p>
+          <w:p>
+            <w:pPr>
+              <w:ind w:firstLine="0"/>
+              <w:rPr>
+                <w:rFonts w:ascii="Courier New" w:hAnsi="Courier New" w:cs="Courier New"/>
+                <w:sz w:val="20"/>
+                <w:szCs w:val="20"/>
+                <w:lang w:val="uk-UA"/>
+              </w:rPr>
+            </w:pPr>
+            <w:r>
+              <w:rPr>
+                <w:rFonts w:ascii="Courier New" w:hAnsi="Courier New" w:cs="Courier New"/>
+                <w:sz w:val="20"/>
+                <w:szCs w:val="20"/>
+                <w:lang w:val="uk-UA"/>
+              </w:rPr>
+              <w:t xml:space="preserve">    </w:t>
+            </w:r>
+            <w:proofErr w:type="spellStart"/>
+            <w:r>
+              <w:rPr>
+                <w:rFonts w:ascii="Courier New" w:hAnsi="Courier New" w:cs="Courier New"/>
+                <w:sz w:val="20"/>
+                <w:szCs w:val="20"/>
+                <w:lang w:val="uk-UA"/>
+              </w:rPr>
+              <w:t>match</w:t>
+            </w:r>
+            <w:proofErr w:type="spellEnd"/>
+            <w:r>
+              <w:rPr>
+                <w:rFonts w:ascii="Courier New" w:hAnsi="Courier New" w:cs="Courier New"/>
+                <w:sz w:val="20"/>
+                <w:szCs w:val="20"/>
+                <w:lang w:val="uk-UA"/>
+              </w:rPr>
+              <w:t xml:space="preserve"> v:</w:t>
+            </w:r>
+          </w:p>
+          <w:p>
+            <w:pPr>
+              <w:ind w:firstLine="0"/>
+              <w:rPr>
+                <w:rFonts w:ascii="Courier New" w:hAnsi="Courier New" w:cs="Courier New"/>
+                <w:sz w:val="20"/>
+                <w:szCs w:val="20"/>
+                <w:lang w:val="uk-UA"/>
+              </w:rPr>
+            </w:pPr>
+            <w:r>
+              <w:rPr>
+                <w:rFonts w:ascii="Courier New" w:hAnsi="Courier New" w:cs="Courier New"/>
+                <w:sz w:val="20"/>
+                <w:szCs w:val="20"/>
+                <w:lang w:val="uk-UA"/>
+              </w:rPr>
+              <w:t xml:space="preserve">        </w:t>
+            </w:r>
+            <w:proofErr w:type="spellStart"/>
+            <w:r>
+              <w:rPr>
+                <w:rFonts w:ascii="Courier New" w:hAnsi="Courier New" w:cs="Courier New"/>
+                <w:sz w:val="20"/>
+                <w:szCs w:val="20"/>
+                <w:lang w:val="uk-UA"/>
+              </w:rPr>
+              <w:t>case</w:t>
+            </w:r>
+            <w:proofErr w:type="spellEnd"/>
+            <w:r>
+              <w:rPr>
+                <w:rFonts w:ascii="Courier New" w:hAnsi="Courier New" w:cs="Courier New"/>
+                <w:sz w:val="20"/>
+                <w:szCs w:val="20"/>
+                <w:lang w:val="uk-UA"/>
+              </w:rPr>
+              <w:t xml:space="preserve"> 1:</w:t>
+            </w:r>
+          </w:p>
+          <w:p>
+            <w:pPr>
+              <w:ind w:firstLine="0"/>
+              <w:rPr>
+                <w:rFonts w:ascii="Courier New" w:hAnsi="Courier New" w:cs="Courier New"/>
+                <w:sz w:val="20"/>
+                <w:szCs w:val="20"/>
+                <w:lang w:val="uk-UA"/>
+              </w:rPr>
+            </w:pPr>
+            <w:r>
+              <w:rPr>
+                <w:rFonts w:ascii="Courier New" w:hAnsi="Courier New" w:cs="Courier New"/>
+                <w:sz w:val="20"/>
+                <w:szCs w:val="20"/>
+                <w:lang w:val="uk-UA"/>
+              </w:rPr>
+              <w:t xml:space="preserve">            </w:t>
+            </w:r>
+            <w:proofErr w:type="spellStart"/>
+            <w:r>
+              <w:rPr>
+                <w:rFonts w:ascii="Courier New" w:hAnsi="Courier New" w:cs="Courier New"/>
+                <w:sz w:val="20"/>
+                <w:szCs w:val="20"/>
+                <w:lang w:val="uk-UA"/>
+              </w:rPr>
+              <w:t>result</w:t>
+            </w:r>
+            <w:proofErr w:type="spellEnd"/>
+            <w:r>
+              <w:rPr>
+                <w:rFonts w:ascii="Courier New" w:hAnsi="Courier New" w:cs="Courier New"/>
+                <w:sz w:val="20"/>
+                <w:szCs w:val="20"/>
+                <w:lang w:val="uk-UA"/>
+              </w:rPr>
+              <w:t xml:space="preserve"> = </w:t>
+            </w:r>
+            <w:proofErr w:type="spellStart"/>
+            <w:r>
+              <w:rPr>
+                <w:rFonts w:ascii="Courier New" w:hAnsi="Courier New" w:cs="Courier New"/>
+                <w:sz w:val="20"/>
+                <w:szCs w:val="20"/>
+                <w:lang w:val="uk-UA"/>
+              </w:rPr>
+              <w:t>dodav</w:t>
+            </w:r>
+            <w:proofErr w:type="spellEnd"/>
+            <w:r>
+              <w:rPr>
+                <w:rFonts w:ascii="Courier New" w:hAnsi="Courier New" w:cs="Courier New"/>
+                <w:sz w:val="20"/>
+                <w:szCs w:val="20"/>
+                <w:lang w:val="uk-UA"/>
+              </w:rPr>
+              <w:t>(q1, q2)</w:t>
+            </w:r>
+          </w:p>
+          <w:p>
+            <w:pPr>
+              <w:ind w:firstLine="0"/>
+              <w:rPr>
+                <w:rFonts w:ascii="Courier New" w:hAnsi="Courier New" w:cs="Courier New"/>
+                <w:sz w:val="20"/>
+                <w:szCs w:val="20"/>
+                <w:lang w:val="uk-UA"/>
+              </w:rPr>
+            </w:pPr>
+            <w:r>
+              <w:rPr>
+                <w:rFonts w:ascii="Courier New" w:hAnsi="Courier New" w:cs="Courier New"/>
+                <w:sz w:val="20"/>
+                <w:szCs w:val="20"/>
+                <w:lang w:val="uk-UA"/>
+              </w:rPr>
+              <w:t xml:space="preserve">            </w:t>
+            </w:r>
+            <w:proofErr w:type="spellStart"/>
+            <w:r>
+              <w:rPr>
+                <w:rFonts w:ascii="Courier New" w:hAnsi="Courier New" w:cs="Courier New"/>
+                <w:sz w:val="20"/>
+                <w:szCs w:val="20"/>
+                <w:lang w:val="uk-UA"/>
+              </w:rPr>
+              <w:t>operation</w:t>
+            </w:r>
+            <w:proofErr w:type="spellEnd"/>
+            <w:r>
+              <w:rPr>
+                <w:rFonts w:ascii="Courier New" w:hAnsi="Courier New" w:cs="Courier New"/>
+                <w:sz w:val="20"/>
+                <w:szCs w:val="20"/>
+                <w:lang w:val="uk-UA"/>
+              </w:rPr>
+              <w:t xml:space="preserve"> = 'додавання'</w:t>
+            </w:r>
+          </w:p>
+          <w:p>
+            <w:pPr>
+              <w:ind w:firstLine="0"/>
+              <w:rPr>
+                <w:rFonts w:ascii="Courier New" w:hAnsi="Courier New" w:cs="Courier New"/>
+                <w:sz w:val="20"/>
+                <w:szCs w:val="20"/>
+                <w:lang w:val="uk-UA"/>
+              </w:rPr>
+            </w:pPr>
+            <w:r>
+              <w:rPr>
+                <w:rFonts w:ascii="Courier New" w:hAnsi="Courier New" w:cs="Courier New"/>
+                <w:sz w:val="20"/>
+                <w:szCs w:val="20"/>
+                <w:lang w:val="uk-UA"/>
+              </w:rPr>
+              <w:t xml:space="preserve">        </w:t>
+            </w:r>
+            <w:proofErr w:type="spellStart"/>
+            <w:r>
+              <w:rPr>
+                <w:rFonts w:ascii="Courier New" w:hAnsi="Courier New" w:cs="Courier New"/>
+                <w:sz w:val="20"/>
+                <w:szCs w:val="20"/>
+                <w:lang w:val="uk-UA"/>
+              </w:rPr>
+              <w:t>case</w:t>
+            </w:r>
+            <w:proofErr w:type="spellEnd"/>
+            <w:r>
+              <w:rPr>
+                <w:rFonts w:ascii="Courier New" w:hAnsi="Courier New" w:cs="Courier New"/>
+                <w:sz w:val="20"/>
+                <w:szCs w:val="20"/>
+                <w:lang w:val="uk-UA"/>
+              </w:rPr>
+              <w:t xml:space="preserve"> 2:</w:t>
+            </w:r>
+          </w:p>
+          <w:p>
+            <w:pPr>
+              <w:ind w:firstLine="0"/>
+              <w:rPr>
+                <w:rFonts w:ascii="Courier New" w:hAnsi="Courier New" w:cs="Courier New"/>
+                <w:sz w:val="20"/>
+                <w:szCs w:val="20"/>
+                <w:lang w:val="uk-UA"/>
+              </w:rPr>
+            </w:pPr>
+            <w:r>
+              <w:rPr>
+                <w:rFonts w:ascii="Courier New" w:hAnsi="Courier New" w:cs="Courier New"/>
+                <w:sz w:val="20"/>
+                <w:szCs w:val="20"/>
+                <w:lang w:val="uk-UA"/>
+              </w:rPr>
+              <w:t xml:space="preserve">            </w:t>
+            </w:r>
+            <w:proofErr w:type="spellStart"/>
+            <w:r>
+              <w:rPr>
+                <w:rFonts w:ascii="Courier New" w:hAnsi="Courier New" w:cs="Courier New"/>
+                <w:sz w:val="20"/>
+                <w:szCs w:val="20"/>
+                <w:lang w:val="uk-UA"/>
+              </w:rPr>
+              <w:t>result</w:t>
+            </w:r>
+            <w:proofErr w:type="spellEnd"/>
+            <w:r>
+              <w:rPr>
+                <w:rFonts w:ascii="Courier New" w:hAnsi="Courier New" w:cs="Courier New"/>
+                <w:sz w:val="20"/>
+                <w:szCs w:val="20"/>
+                <w:lang w:val="uk-UA"/>
+              </w:rPr>
+              <w:t xml:space="preserve"> = </w:t>
+            </w:r>
+            <w:proofErr w:type="spellStart"/>
+            <w:r>
+              <w:rPr>
+                <w:rFonts w:ascii="Courier New" w:hAnsi="Courier New" w:cs="Courier New"/>
+                <w:sz w:val="20"/>
+                <w:szCs w:val="20"/>
+                <w:lang w:val="uk-UA"/>
+              </w:rPr>
+              <w:t>vidniman</w:t>
+            </w:r>
+            <w:proofErr w:type="spellEnd"/>
+            <w:r>
+              <w:rPr>
+                <w:rFonts w:ascii="Courier New" w:hAnsi="Courier New" w:cs="Courier New"/>
+                <w:sz w:val="20"/>
+                <w:szCs w:val="20"/>
+                <w:lang w:val="uk-UA"/>
+              </w:rPr>
+              <w:t>(q1, q2)</w:t>
+            </w:r>
+          </w:p>
+          <w:p>
+            <w:pPr>
+              <w:ind w:firstLine="0"/>
+              <w:rPr>
+                <w:rFonts w:ascii="Courier New" w:hAnsi="Courier New" w:cs="Courier New"/>
+                <w:sz w:val="20"/>
+                <w:szCs w:val="20"/>
+                <w:lang w:val="uk-UA"/>
+              </w:rPr>
+            </w:pPr>
+            <w:r>
+              <w:rPr>
+                <w:rFonts w:ascii="Courier New" w:hAnsi="Courier New" w:cs="Courier New"/>
+                <w:sz w:val="20"/>
+                <w:szCs w:val="20"/>
+                <w:lang w:val="uk-UA"/>
+              </w:rPr>
+              <w:t xml:space="preserve">            </w:t>
+            </w:r>
+            <w:proofErr w:type="spellStart"/>
+            <w:r>
+              <w:rPr>
+                <w:rFonts w:ascii="Courier New" w:hAnsi="Courier New" w:cs="Courier New"/>
+                <w:sz w:val="20"/>
+                <w:szCs w:val="20"/>
+                <w:lang w:val="uk-UA"/>
+              </w:rPr>
+              <w:t>operation</w:t>
+            </w:r>
+            <w:proofErr w:type="spellEnd"/>
+            <w:r>
+              <w:rPr>
+                <w:rFonts w:ascii="Courier New" w:hAnsi="Courier New" w:cs="Courier New"/>
+                <w:sz w:val="20"/>
+                <w:szCs w:val="20"/>
+                <w:lang w:val="uk-UA"/>
+              </w:rPr>
+              <w:t xml:space="preserve"> = 'віднімання'</w:t>
+            </w:r>
+          </w:p>
+          <w:p>
+            <w:pPr>
+              <w:ind w:firstLine="0"/>
+              <w:rPr>
+                <w:rFonts w:ascii="Courier New" w:hAnsi="Courier New" w:cs="Courier New"/>
+                <w:sz w:val="20"/>
+                <w:szCs w:val="20"/>
+                <w:lang w:val="uk-UA"/>
+              </w:rPr>
+            </w:pPr>
+            <w:r>
+              <w:rPr>
+                <w:rFonts w:ascii="Courier New" w:hAnsi="Courier New" w:cs="Courier New"/>
+                <w:sz w:val="20"/>
+                <w:szCs w:val="20"/>
+                <w:lang w:val="uk-UA"/>
+              </w:rPr>
+              <w:t xml:space="preserve">        </w:t>
+            </w:r>
+            <w:proofErr w:type="spellStart"/>
+            <w:r>
+              <w:rPr>
+                <w:rFonts w:ascii="Courier New" w:hAnsi="Courier New" w:cs="Courier New"/>
+                <w:sz w:val="20"/>
+                <w:szCs w:val="20"/>
+                <w:lang w:val="uk-UA"/>
+              </w:rPr>
+              <w:t>case</w:t>
+            </w:r>
+            <w:proofErr w:type="spellEnd"/>
+            <w:r>
+              <w:rPr>
+                <w:rFonts w:ascii="Courier New" w:hAnsi="Courier New" w:cs="Courier New"/>
+                <w:sz w:val="20"/>
+                <w:szCs w:val="20"/>
+                <w:lang w:val="uk-UA"/>
+              </w:rPr>
+              <w:t xml:space="preserve"> 3:</w:t>
+            </w:r>
+          </w:p>
+          <w:p>
+            <w:pPr>
+              <w:ind w:firstLine="0"/>
+              <w:rPr>
+                <w:rFonts w:ascii="Courier New" w:hAnsi="Courier New" w:cs="Courier New"/>
+                <w:sz w:val="20"/>
+                <w:szCs w:val="20"/>
+                <w:lang w:val="uk-UA"/>
+              </w:rPr>
+            </w:pPr>
+            <w:r>
+              <w:rPr>
+                <w:rFonts w:ascii="Courier New" w:hAnsi="Courier New" w:cs="Courier New"/>
+                <w:sz w:val="20"/>
+                <w:szCs w:val="20"/>
+                <w:lang w:val="uk-UA"/>
+              </w:rPr>
+              <w:t xml:space="preserve">            </w:t>
+            </w:r>
+            <w:proofErr w:type="spellStart"/>
+            <w:r>
+              <w:rPr>
+                <w:rFonts w:ascii="Courier New" w:hAnsi="Courier New" w:cs="Courier New"/>
+                <w:sz w:val="20"/>
+                <w:szCs w:val="20"/>
+                <w:lang w:val="uk-UA"/>
+              </w:rPr>
+              <w:t>result</w:t>
+            </w:r>
+            <w:proofErr w:type="spellEnd"/>
+            <w:r>
+              <w:rPr>
+                <w:rFonts w:ascii="Courier New" w:hAnsi="Courier New" w:cs="Courier New"/>
+                <w:sz w:val="20"/>
+                <w:szCs w:val="20"/>
+                <w:lang w:val="uk-UA"/>
+              </w:rPr>
+              <w:t xml:space="preserve"> = </w:t>
+            </w:r>
+            <w:proofErr w:type="spellStart"/>
+            <w:r>
+              <w:rPr>
+                <w:rFonts w:ascii="Courier New" w:hAnsi="Courier New" w:cs="Courier New"/>
+                <w:sz w:val="20"/>
+                <w:szCs w:val="20"/>
+                <w:lang w:val="uk-UA"/>
+              </w:rPr>
+              <w:t>dilena</w:t>
+            </w:r>
+            <w:proofErr w:type="spellEnd"/>
+            <w:r>
+              <w:rPr>
+                <w:rFonts w:ascii="Courier New" w:hAnsi="Courier New" w:cs="Courier New"/>
+                <w:sz w:val="20"/>
+                <w:szCs w:val="20"/>
+                <w:lang w:val="uk-UA"/>
+              </w:rPr>
+              <w:t>(q1, q2)</w:t>
+            </w:r>
+          </w:p>
+          <w:p>
+            <w:pPr>
+              <w:ind w:firstLine="0"/>
+              <w:rPr>
+                <w:rFonts w:ascii="Courier New" w:hAnsi="Courier New" w:cs="Courier New"/>
+                <w:sz w:val="20"/>
+                <w:szCs w:val="20"/>
+                <w:lang w:val="uk-UA"/>
+              </w:rPr>
+            </w:pPr>
+            <w:r>
+              <w:rPr>
+                <w:rFonts w:ascii="Courier New" w:hAnsi="Courier New" w:cs="Courier New"/>
+                <w:sz w:val="20"/>
+                <w:szCs w:val="20"/>
+                <w:lang w:val="uk-UA"/>
+              </w:rPr>
+              <w:t xml:space="preserve">            </w:t>
+            </w:r>
+            <w:proofErr w:type="spellStart"/>
+            <w:r>
+              <w:rPr>
+                <w:rFonts w:ascii="Courier New" w:hAnsi="Courier New" w:cs="Courier New"/>
+                <w:sz w:val="20"/>
+                <w:szCs w:val="20"/>
+                <w:lang w:val="uk-UA"/>
+              </w:rPr>
+              <w:t>operation</w:t>
+            </w:r>
+            <w:proofErr w:type="spellEnd"/>
+            <w:r>
+              <w:rPr>
+                <w:rFonts w:ascii="Courier New" w:hAnsi="Courier New" w:cs="Courier New"/>
+                <w:sz w:val="20"/>
+                <w:szCs w:val="20"/>
+                <w:lang w:val="uk-UA"/>
+              </w:rPr>
+              <w:t xml:space="preserve"> = 'ділення'</w:t>
+            </w:r>
+          </w:p>
+          <w:p>
+            <w:pPr>
+              <w:ind w:firstLine="0"/>
+              <w:rPr>
+                <w:rFonts w:ascii="Courier New" w:hAnsi="Courier New" w:cs="Courier New"/>
+                <w:sz w:val="20"/>
+                <w:szCs w:val="20"/>
+                <w:lang w:val="uk-UA"/>
+              </w:rPr>
+            </w:pPr>
+            <w:r>
+              <w:rPr>
+                <w:rFonts w:ascii="Courier New" w:hAnsi="Courier New" w:cs="Courier New"/>
+                <w:sz w:val="20"/>
+                <w:szCs w:val="20"/>
+                <w:lang w:val="uk-UA"/>
+              </w:rPr>
+              <w:t xml:space="preserve">        </w:t>
+            </w:r>
+            <w:proofErr w:type="spellStart"/>
+            <w:r>
+              <w:rPr>
+                <w:rFonts w:ascii="Courier New" w:hAnsi="Courier New" w:cs="Courier New"/>
+                <w:sz w:val="20"/>
+                <w:szCs w:val="20"/>
+                <w:lang w:val="uk-UA"/>
+              </w:rPr>
+              <w:t>case</w:t>
+            </w:r>
+            <w:proofErr w:type="spellEnd"/>
+            <w:r>
+              <w:rPr>
+                <w:rFonts w:ascii="Courier New" w:hAnsi="Courier New" w:cs="Courier New"/>
+                <w:sz w:val="20"/>
+                <w:szCs w:val="20"/>
+                <w:lang w:val="uk-UA"/>
+              </w:rPr>
+              <w:t xml:space="preserve"> 4:</w:t>
+            </w:r>
+          </w:p>
+          <w:p>
+            <w:pPr>
+              <w:ind w:firstLine="0"/>
+              <w:rPr>
+                <w:rFonts w:ascii="Courier New" w:hAnsi="Courier New" w:cs="Courier New"/>
+                <w:sz w:val="20"/>
+                <w:szCs w:val="20"/>
+                <w:lang w:val="uk-UA"/>
+              </w:rPr>
+            </w:pPr>
+            <w:r>
+              <w:rPr>
+                <w:rFonts w:ascii="Courier New" w:hAnsi="Courier New" w:cs="Courier New"/>
+                <w:sz w:val="20"/>
+                <w:szCs w:val="20"/>
+                <w:lang w:val="uk-UA"/>
+              </w:rPr>
+              <w:t xml:space="preserve">            </w:t>
+            </w:r>
+            <w:proofErr w:type="spellStart"/>
+            <w:r>
+              <w:rPr>
+                <w:rFonts w:ascii="Courier New" w:hAnsi="Courier New" w:cs="Courier New"/>
+                <w:sz w:val="20"/>
+                <w:szCs w:val="20"/>
+                <w:lang w:val="uk-UA"/>
+              </w:rPr>
+              <w:t>result</w:t>
+            </w:r>
+            <w:proofErr w:type="spellEnd"/>
+            <w:r>
+              <w:rPr>
+                <w:rFonts w:ascii="Courier New" w:hAnsi="Courier New" w:cs="Courier New"/>
+                <w:sz w:val="20"/>
+                <w:szCs w:val="20"/>
+                <w:lang w:val="uk-UA"/>
+              </w:rPr>
+              <w:t xml:space="preserve"> = </w:t>
+            </w:r>
+            <w:proofErr w:type="spellStart"/>
+            <w:r>
+              <w:rPr>
+                <w:rFonts w:ascii="Courier New" w:hAnsi="Courier New" w:cs="Courier New"/>
+                <w:sz w:val="20"/>
+                <w:szCs w:val="20"/>
+                <w:lang w:val="uk-UA"/>
+              </w:rPr>
+              <w:t>mnozena</w:t>
+            </w:r>
+            <w:proofErr w:type="spellEnd"/>
+            <w:r>
+              <w:rPr>
+                <w:rFonts w:ascii="Courier New" w:hAnsi="Courier New" w:cs="Courier New"/>
+                <w:sz w:val="20"/>
+                <w:szCs w:val="20"/>
+                <w:lang w:val="uk-UA"/>
+              </w:rPr>
+              <w:t>(q1, q2)</w:t>
+            </w:r>
+          </w:p>
+          <w:p>
+            <w:pPr>
+              <w:ind w:firstLine="0"/>
+              <w:rPr>
+                <w:rFonts w:ascii="Courier New" w:hAnsi="Courier New" w:cs="Courier New"/>
+                <w:sz w:val="20"/>
+                <w:szCs w:val="20"/>
+                <w:lang w:val="uk-UA"/>
+              </w:rPr>
+            </w:pPr>
+            <w:r>
+              <w:rPr>
+                <w:rFonts w:ascii="Courier New" w:hAnsi="Courier New" w:cs="Courier New"/>
+                <w:sz w:val="20"/>
+                <w:szCs w:val="20"/>
+                <w:lang w:val="uk-UA"/>
+              </w:rPr>
+              <w:t xml:space="preserve">            </w:t>
+            </w:r>
+            <w:proofErr w:type="spellStart"/>
+            <w:r>
+              <w:rPr>
+                <w:rFonts w:ascii="Courier New" w:hAnsi="Courier New" w:cs="Courier New"/>
+                <w:sz w:val="20"/>
+                <w:szCs w:val="20"/>
+                <w:lang w:val="uk-UA"/>
+              </w:rPr>
+              <w:t>operation</w:t>
+            </w:r>
+            <w:proofErr w:type="spellEnd"/>
+            <w:r>
+              <w:rPr>
+                <w:rFonts w:ascii="Courier New" w:hAnsi="Courier New" w:cs="Courier New"/>
+                <w:sz w:val="20"/>
+                <w:szCs w:val="20"/>
+                <w:lang w:val="uk-UA"/>
+              </w:rPr>
+              <w:t xml:space="preserve"> = 'множення'</w:t>
+            </w:r>
+          </w:p>
+          <w:p>
+            <w:pPr>
+              <w:ind w:firstLine="0"/>
+              <w:rPr>
+                <w:rFonts w:ascii="Courier New" w:hAnsi="Courier New" w:cs="Courier New"/>
+                <w:sz w:val="20"/>
+                <w:szCs w:val="20"/>
+                <w:lang w:val="uk-UA"/>
+              </w:rPr>
+            </w:pPr>
+          </w:p>
+          <w:p>
+            <w:pPr>
+              <w:ind w:firstLine="0"/>
+              <w:rPr>
+                <w:rFonts w:ascii="Courier New" w:hAnsi="Courier New" w:cs="Courier New"/>
+                <w:sz w:val="20"/>
+                <w:szCs w:val="20"/>
+                <w:lang w:val="uk-UA"/>
+              </w:rPr>
+            </w:pPr>
+            <w:r>
+              <w:rPr>
+                <w:rFonts w:ascii="Courier New" w:hAnsi="Courier New" w:cs="Courier New"/>
+                <w:sz w:val="20"/>
+                <w:szCs w:val="20"/>
+                <w:lang w:val="uk-UA"/>
+              </w:rPr>
+              <w:t xml:space="preserve">    </w:t>
+            </w:r>
+            <w:proofErr w:type="spellStart"/>
+            <w:r>
+              <w:rPr>
+                <w:rFonts w:ascii="Courier New" w:hAnsi="Courier New" w:cs="Courier New"/>
+                <w:sz w:val="20"/>
+                <w:szCs w:val="20"/>
+                <w:lang w:val="uk-UA"/>
+              </w:rPr>
+              <w:t>print</w:t>
+            </w:r>
+            <w:proofErr w:type="spellEnd"/>
+            <w:r>
+              <w:rPr>
+                <w:rFonts w:ascii="Courier New" w:hAnsi="Courier New" w:cs="Courier New"/>
+                <w:sz w:val="20"/>
+                <w:szCs w:val="20"/>
+                <w:lang w:val="uk-UA"/>
+              </w:rPr>
+              <w:t>(</w:t>
+            </w:r>
+            <w:proofErr w:type="spellStart"/>
+            <w:r>
+              <w:rPr>
+                <w:rFonts w:ascii="Courier New" w:hAnsi="Courier New" w:cs="Courier New"/>
+                <w:sz w:val="20"/>
+                <w:szCs w:val="20"/>
+                <w:lang w:val="uk-UA"/>
+              </w:rPr>
+              <w:t>f'Результат</w:t>
+            </w:r>
+            <w:proofErr w:type="spellEnd"/>
+            <w:r>
+              <w:rPr>
+                <w:rFonts w:ascii="Courier New" w:hAnsi="Courier New" w:cs="Courier New"/>
+                <w:sz w:val="20"/>
+                <w:szCs w:val="20"/>
+                <w:lang w:val="uk-UA"/>
+              </w:rPr>
+              <w:t xml:space="preserve"> {</w:t>
+            </w:r>
+            <w:proofErr w:type="spellStart"/>
+            <w:r>
+              <w:rPr>
+                <w:rFonts w:ascii="Courier New" w:hAnsi="Courier New" w:cs="Courier New"/>
+                <w:sz w:val="20"/>
+                <w:szCs w:val="20"/>
+                <w:lang w:val="uk-UA"/>
+              </w:rPr>
+              <w:t>operation</w:t>
+            </w:r>
+            <w:proofErr w:type="spellEnd"/>
+            <w:r>
+              <w:rPr>
+                <w:rFonts w:ascii="Courier New" w:hAnsi="Courier New" w:cs="Courier New"/>
+                <w:sz w:val="20"/>
+                <w:szCs w:val="20"/>
+                <w:lang w:val="uk-UA"/>
+              </w:rPr>
+              <w:t>} = {</w:t>
+            </w:r>
+            <w:proofErr w:type="spellStart"/>
+            <w:r>
+              <w:rPr>
+                <w:rFonts w:ascii="Courier New" w:hAnsi="Courier New" w:cs="Courier New"/>
+                <w:sz w:val="20"/>
+                <w:szCs w:val="20"/>
+                <w:lang w:val="uk-UA"/>
+              </w:rPr>
+              <w:t>result</w:t>
+            </w:r>
+            <w:proofErr w:type="spellEnd"/>
+            <w:r>
+              <w:rPr>
+                <w:rFonts w:ascii="Courier New" w:hAnsi="Courier New" w:cs="Courier New"/>
+                <w:sz w:val="20"/>
+                <w:szCs w:val="20"/>
+                <w:lang w:val="uk-UA"/>
+              </w:rPr>
+              <w:t>}')</w:t>
+            </w:r>
+          </w:p>
+        </w:tc>
+      </w:tr>
+    </w:tbl>
+    <w:p>
+      <w:pPr>
         <w:rPr>
           <w:lang w:val="ru-RU"/>
         </w:rPr>
       </w:pPr>
-      <w:bookmarkStart w:id="2" w:name="_GoBack"/>
-      <w:bookmarkEnd w:id="2"/>
+      <w:r>
+        <w:rPr>
+          <w:lang w:val="uk-UA"/>
+        </w:rPr>
+        <w:lastRenderedPageBreak/>
+        <w:t xml:space="preserve">Посилання </w:t>
+      </w:r>
+      <w:bookmarkStart w:id="3" w:name="_GoBack"/>
+      <w:bookmarkEnd w:id="3"/>
+      <w:r>
+        <w:rPr>
+          <w:lang w:val="uk-UA"/>
+        </w:rPr>
+        <w:t xml:space="preserve">на </w:t>
+      </w:r>
+      <w:proofErr w:type="spellStart"/>
+      <w:r>
+        <w:t>github</w:t>
+      </w:r>
+      <w:proofErr w:type="spellEnd"/>
+      <w:r>
+        <w:rPr>
+          <w:lang w:val="ru-RU"/>
+        </w:rPr>
+        <w:t>:</w:t>
+      </w:r>
+    </w:p>
+    <w:p>
+      <w:pPr>
+        <w:rPr>
+          <w:lang w:val="ru-RU"/>
+        </w:rPr>
+      </w:pPr>
+      <w:hyperlink r:id="rId58" w:history="1">
+        <w:r>
+          <w:rPr>
+            <w:rStyle w:val="a4"/>
+            <w:lang w:val="ru-RU"/>
+          </w:rPr>
+          <w:t>https://github.com/Lizarebenokk</w:t>
+        </w:r>
+      </w:hyperlink>
+      <w:r>
+        <w:rPr>
+          <w:lang w:val="ru-RU"/>
+        </w:rPr>
+        <w:t xml:space="preserve"> </w:t>
+      </w:r>
     </w:p>
     <w:sectPr>
-      <w:footerReference w:type="default" r:id="rId54"/>
+      <w:footerReference w:type="default" r:id="rId59"/>
       <w:pgSz w:w="12240" w:h="15840"/>
       <w:pgMar w:top="1440" w:right="1440" w:bottom="1440" w:left="1440" w:header="720" w:footer="720" w:gutter="0"/>
       <w:cols w:space="720"/>
@@ -21898,7 +25049,7 @@
             <w:noProof/>
             <w:lang w:val="ru-RU"/>
           </w:rPr>
-          <w:t>31</w:t>
+          <w:t>36</w:t>
         </w:r>
         <w:r>
           <w:fldChar w:fldCharType="end"/>
@@ -23362,7 +26513,7 @@
 </file>
 
 <file path=customXml/itemProps1.xml><?xml version="1.0" encoding="utf-8"?>
-<ds:datastoreItem xmlns:ds="http://schemas.openxmlformats.org/officeDocument/2006/customXml" ds:itemID="{39219576-7C91-4D7A-AD65-6CEADF464879}">
+<ds:datastoreItem xmlns:ds="http://schemas.openxmlformats.org/officeDocument/2006/customXml" ds:itemID="{B7453B48-ED93-456C-B10B-B3DCA577C36F}">
   <ds:schemaRefs>
     <ds:schemaRef ds:uri="http://schemas.openxmlformats.org/officeDocument/2006/bibliography"/>
   </ds:schemaRefs>

</xml_diff>